<commit_message>
week 7 software and refactor
</commit_message>
<xml_diff>
--- a/Assessments/ProgramminginJava-2013-14-SEM2-Assign1.docx
+++ b/Assessments/ProgramminginJava-2013-14-SEM2-Assign1.docx
@@ -710,7 +710,7 @@
           <w:lang w:val="en-GB" w:eastAsia="zh-CN"/>
         </w:rPr>
         <w:pict>
-          <v:shape id="Text Box 4" o:spid="_x0000_s1027" type="#_x0000_t202" style="position:absolute;left:0;text-align:left;margin-left:892.9pt;margin-top:11.6pt;width:492.05pt;height:102.75pt;z-index:251659264;visibility:visible;mso-position-horizontal:right;mso-position-horizontal-relative:margin" o:gfxdata="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">
+          <v:shape id="Text Box 4" o:spid="_x0000_s1027" type="#_x0000_t202" style="position:absolute;left:0;text-align:left;margin-left:1344.95pt;margin-top:11.6pt;width:492.05pt;height:102.75pt;z-index:251659264;visibility:visible;mso-position-horizontal:right;mso-position-horizontal-relative:margin" o:gfxdata="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">
             <v:textbox>
               <w:txbxContent>
                 <w:p>
@@ -2519,7 +2519,7 @@
           <w:szCs w:val="22"/>
           <w:lang w:val="en-GB"/>
         </w:rPr>
-        <w:t>y</w:t>
+        <w:t>z</w:t>
       </w:r>
       <w:proofErr w:type="gramEnd"/>
     </w:p>
@@ -9155,7 +9155,7 @@
   <a:extraClrSchemeLst/>
   <a:extLst>
     <a:ext uri="{05A4C25C-085E-4340-85A3-A5531E510DB2}">
-      <thm15:themeFamily xmlns:thm15="http://schemas.microsoft.com/office/thememl/2012/main" xmlns="" name="Office Theme" id="{62F939B6-93AF-4DB8-9C6B-D6C7DFDC589F}" vid="{4A3C46E8-61CC-4603-A589-7422A47A8E4A}"/>
+      <thm15:themeFamily xmlns="" xmlns:thm15="http://schemas.microsoft.com/office/thememl/2012/main" name="Office Theme" id="{62F939B6-93AF-4DB8-9C6B-D6C7DFDC589F}" vid="{4A3C46E8-61CC-4603-A589-7422A47A8E4A}"/>
     </a:ext>
   </a:extLst>
 </a:theme>

</xml_diff>

<commit_message>
deleted line in assignment
</commit_message>
<xml_diff>
--- a/Assessments/ProgramminginJava-2013-14-SEM2-Assign1.docx
+++ b/Assessments/ProgramminginJava-2013-14-SEM2-Assign1.docx
@@ -2824,6 +2824,18 @@
     <w:p>
       <w:pPr>
         <w:pStyle w:val="Default"/>
+        <w:spacing w:after="368"/>
+        <w:ind w:left="360"/>
+        <w:rPr>
+          <w:rFonts w:asciiTheme="minorHAnsi" w:hAnsiTheme="minorHAnsi"/>
+          <w:sz w:val="22"/>
+          <w:szCs w:val="22"/>
+        </w:rPr>
+      </w:pPr>
+    </w:p>
+    <w:p>
+      <w:pPr>
+        <w:pStyle w:val="Default"/>
         <w:numPr>
           <w:ilvl w:val="0"/>
           <w:numId w:val="6"/>
@@ -3033,6 +3045,16 @@
           <w:lang w:val="en-GB"/>
         </w:rPr>
         <w:br/>
+      </w:r>
+      <w:r>
+        <w:rPr>
+          <w:rFonts w:ascii="Courier New" w:eastAsiaTheme="minorHAnsi" w:hAnsi="Courier New" w:cs="Courier New"/>
+          <w:color w:val="000000"/>
+          <w:sz w:val="22"/>
+          <w:szCs w:val="22"/>
+          <w:lang w:val="en-GB"/>
+        </w:rPr>
+        <w:lastRenderedPageBreak/>
         <w:t xml:space="preserve">  case 8</w:t>
       </w:r>
       <w:r>
@@ -3097,16 +3119,6 @@
           <w:lang w:val="en-GB"/>
         </w:rPr>
         <w:br/>
-      </w:r>
-      <w:r>
-        <w:rPr>
-          <w:rFonts w:ascii="Courier New" w:eastAsiaTheme="minorHAnsi" w:hAnsi="Courier New" w:cs="Courier New"/>
-          <w:color w:val="000000"/>
-          <w:sz w:val="22"/>
-          <w:szCs w:val="22"/>
-          <w:lang w:val="en-GB"/>
-        </w:rPr>
-        <w:lastRenderedPageBreak/>
         <w:t xml:space="preserve">    </w:t>
       </w:r>
       <w:r>
@@ -4547,6 +4559,7 @@
         <w:rPr>
           <w:szCs w:val="24"/>
         </w:rPr>
+        <w:lastRenderedPageBreak/>
         <w:t xml:space="preserve">What would be the output if the last line were changed </w:t>
       </w:r>
       <w:proofErr w:type="gramStart"/>
@@ -6622,7 +6635,6 @@
           <w:sz w:val="22"/>
           <w:szCs w:val="22"/>
         </w:rPr>
-        <w:lastRenderedPageBreak/>
         <w:t>(3</w:t>
       </w:r>
       <w:r>

</xml_diff>

<commit_message>
work on java assessment
</commit_message>
<xml_diff>
--- a/Assessments/ProgramminginJava-2013-14-SEM2-Assign1.docx
+++ b/Assessments/ProgramminginJava-2013-14-SEM2-Assign1.docx
@@ -1,6 +1,6 @@
 
 <file path=word/document.xml><?xml version="1.0" encoding="utf-8"?>
-<w:document xmlns:ve="http://schemas.openxmlformats.org/markup-compatibility/2006" xmlns:o="urn:schemas-microsoft-com:office:office" xmlns:r="http://schemas.openxmlformats.org/officeDocument/2006/relationships" xmlns:m="http://schemas.openxmlformats.org/officeDocument/2006/math" xmlns:v="urn:schemas-microsoft-com:vml" xmlns:wp="http://schemas.openxmlformats.org/drawingml/2006/wordprocessingDrawing" xmlns:w10="urn:schemas-microsoft-com:office:word" xmlns:w="http://schemas.openxmlformats.org/wordprocessingml/2006/main" xmlns:wne="http://schemas.microsoft.com/office/word/2006/wordml">
+<w:document xmlns:wpc="http://schemas.microsoft.com/office/word/2010/wordprocessingCanvas" xmlns:mc="http://schemas.openxmlformats.org/markup-compatibility/2006" xmlns:o="urn:schemas-microsoft-com:office:office" xmlns:r="http://schemas.openxmlformats.org/officeDocument/2006/relationships" xmlns:m="http://schemas.openxmlformats.org/officeDocument/2006/math" xmlns:v="urn:schemas-microsoft-com:vml" xmlns:wp14="http://schemas.microsoft.com/office/word/2010/wordprocessingDrawing" xmlns:wp="http://schemas.openxmlformats.org/drawingml/2006/wordprocessingDrawing" xmlns:w10="urn:schemas-microsoft-com:office:word" xmlns:w="http://schemas.openxmlformats.org/wordprocessingml/2006/main" xmlns:w14="http://schemas.microsoft.com/office/word/2010/wordml" xmlns:wpg="http://schemas.microsoft.com/office/word/2010/wordprocessingGroup" xmlns:wpi="http://schemas.microsoft.com/office/word/2010/wordprocessingInk" xmlns:wne="http://schemas.microsoft.com/office/word/2006/wordml" xmlns:wps="http://schemas.microsoft.com/office/word/2010/wordprocessingShape" mc:Ignorable="w14 wp14">
   <w:body>
     <w:p>
       <w:pPr>
@@ -632,7 +632,7 @@
             <v:stroke joinstyle="miter"/>
             <v:path gradientshapeok="t" o:connecttype="rect"/>
           </v:shapetype>
-          <v:shape id="Text Box 5" o:spid="_x0000_s1031" type="#_x0000_t202" style="width:492pt;height:93.25pt;visibility:visible;mso-position-horizontal-relative:char;mso-position-vertical-relative:line" o:gfxdata="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">
+          <v:shape id="Text Box 5" o:spid="_x0000_s1031" type="#_x0000_t202" style="width:492pt;height:93.25pt;visibility:visible;mso-left-percent:-10001;mso-top-percent:-10001;mso-position-horizontal:absolute;mso-position-horizontal-relative:char;mso-position-vertical:absolute;mso-position-vertical-relative:line;mso-left-percent:-10001;mso-top-percent:-10001" o:gfxdata="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">
             <v:textbox>
               <w:txbxContent>
                 <w:p>
@@ -710,7 +710,7 @@
           <w:lang w:val="en-GB" w:eastAsia="zh-CN"/>
         </w:rPr>
         <w:pict>
-          <v:shape id="Text Box 4" o:spid="_x0000_s1027" type="#_x0000_t202" style="position:absolute;left:0;text-align:left;margin-left:1344.95pt;margin-top:11.6pt;width:492.05pt;height:102.75pt;z-index:251659264;visibility:visible;mso-position-horizontal:right;mso-position-horizontal-relative:margin" o:gfxdata="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">
+          <v:shape id="Text Box 4" o:spid="_x0000_s1027" type="#_x0000_t202" style="position:absolute;left:0;text-align:left;margin-left:1785.8pt;margin-top:11.6pt;width:492.05pt;height:102.75pt;z-index:251659264;visibility:visible;mso-position-horizontal:right;mso-position-horizontal-relative:margin" o:gfxdata="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">
             <v:textbox>
               <w:txbxContent>
                 <w:p>
@@ -1193,7 +1193,7 @@
           <w:szCs w:val="28"/>
         </w:rPr>
         <w:sectPr>
-          <w:headerReference w:type="default" r:id="rId7"/>
+          <w:headerReference w:type="default" r:id="rId8"/>
           <w:pgSz w:w="12242" w:h="15842" w:code="1"/>
           <w:pgMar w:top="1135" w:right="1247" w:bottom="1440" w:left="1247" w:header="720" w:footer="720" w:gutter="0"/>
           <w:cols w:space="720"/>
@@ -1236,7 +1236,7 @@
           <w:insideH w:val="single" w:sz="4" w:space="0" w:color="auto"/>
           <w:insideV w:val="single" w:sz="4" w:space="0" w:color="auto"/>
         </w:tblBorders>
-        <w:tblLook w:val="01E0"/>
+        <w:tblLook w:val="01E0" w:firstRow="1" w:lastRow="1" w:firstColumn="1" w:lastColumn="1" w:noHBand="0" w:noVBand="0"/>
       </w:tblPr>
       <w:tblGrid>
         <w:gridCol w:w="4896"/>
@@ -1659,7 +1659,7 @@
           <w:insideH w:val="single" w:sz="4" w:space="0" w:color="auto"/>
           <w:insideV w:val="single" w:sz="4" w:space="0" w:color="auto"/>
         </w:tblBorders>
-        <w:tblLook w:val="01E0"/>
+        <w:tblLook w:val="01E0" w:firstRow="1" w:lastRow="1" w:firstColumn="1" w:lastColumn="1" w:noHBand="0" w:noVBand="0"/>
       </w:tblPr>
       <w:tblGrid>
         <w:gridCol w:w="2977"/>
@@ -2249,26 +2249,28 @@
           <w:rFonts w:ascii="Courier New" w:hAnsi="Courier New" w:cs="Courier New"/>
           <w:sz w:val="22"/>
           <w:szCs w:val="22"/>
-          <w:lang w:val="en-GB"/>
-        </w:rPr>
-      </w:pPr>
+          <w:lang w:val="es-ES"/>
+        </w:rPr>
+      </w:pPr>
+      <w:proofErr w:type="spellStart"/>
       <w:proofErr w:type="gramStart"/>
       <w:r>
         <w:rPr>
           <w:rFonts w:ascii="Courier New" w:hAnsi="Courier New" w:cs="Courier New"/>
           <w:sz w:val="22"/>
           <w:szCs w:val="22"/>
-          <w:lang w:val="en-GB"/>
+          <w:lang w:val="es-ES"/>
         </w:rPr>
         <w:t>char</w:t>
       </w:r>
+      <w:proofErr w:type="spellEnd"/>
       <w:proofErr w:type="gramEnd"/>
       <w:r>
         <w:rPr>
           <w:rFonts w:ascii="Courier New" w:hAnsi="Courier New" w:cs="Courier New"/>
           <w:sz w:val="22"/>
           <w:szCs w:val="22"/>
-          <w:lang w:val="en-GB"/>
+          <w:lang w:val="es-ES"/>
         </w:rPr>
         <w:t xml:space="preserve"> x, y; </w:t>
       </w:r>
@@ -2277,7 +2279,7 @@
           <w:rFonts w:ascii="Courier New" w:hAnsi="Courier New" w:cs="Courier New"/>
           <w:sz w:val="22"/>
           <w:szCs w:val="22"/>
-          <w:lang w:val="en-GB"/>
+          <w:lang w:val="es-ES"/>
         </w:rPr>
         <w:br/>
         <w:t xml:space="preserve">x = ′y′; </w:t>
@@ -2287,7 +2289,7 @@
           <w:rFonts w:ascii="Courier New" w:hAnsi="Courier New" w:cs="Courier New"/>
           <w:sz w:val="22"/>
           <w:szCs w:val="22"/>
-          <w:lang w:val="en-GB"/>
+          <w:lang w:val="es-ES"/>
         </w:rPr>
         <w:br/>
       </w:r>
@@ -2297,7 +2299,7 @@
           <w:rFonts w:ascii="Courier New" w:hAnsi="Courier New" w:cs="Courier New"/>
           <w:sz w:val="22"/>
           <w:szCs w:val="22"/>
-          <w:lang w:val="en-GB"/>
+          <w:lang w:val="es-ES"/>
         </w:rPr>
         <w:t>System.out.println</w:t>
       </w:r>
@@ -2307,7 +2309,7 @@
           <w:rFonts w:ascii="Courier New" w:hAnsi="Courier New" w:cs="Courier New"/>
           <w:sz w:val="22"/>
           <w:szCs w:val="22"/>
-          <w:lang w:val="en-GB"/>
+          <w:lang w:val="es-ES"/>
         </w:rPr>
         <w:t xml:space="preserve">(x); </w:t>
       </w:r>
@@ -2316,26 +2318,17 @@
           <w:rFonts w:ascii="Courier New" w:hAnsi="Courier New" w:cs="Courier New"/>
           <w:sz w:val="22"/>
           <w:szCs w:val="22"/>
-          <w:lang w:val="en-GB"/>
+          <w:lang w:val="es-ES"/>
         </w:rPr>
         <w:br/>
-        <w:t>y = ′z</w:t>
-      </w:r>
-      <w:r>
-        <w:rPr>
-          <w:rFonts w:ascii="Courier New" w:hAnsi="Courier New" w:cs="Courier New"/>
-          <w:sz w:val="22"/>
-          <w:szCs w:val="22"/>
-          <w:lang w:val="en-GB"/>
-        </w:rPr>
-        <w:t xml:space="preserve">′; </w:t>
-      </w:r>
-      <w:r>
-        <w:rPr>
-          <w:rFonts w:ascii="Courier New" w:hAnsi="Courier New" w:cs="Courier New"/>
-          <w:sz w:val="22"/>
-          <w:szCs w:val="22"/>
-          <w:lang w:val="en-GB"/>
+        <w:t xml:space="preserve">y = ′z′; </w:t>
+      </w:r>
+      <w:r>
+        <w:rPr>
+          <w:rFonts w:ascii="Courier New" w:hAnsi="Courier New" w:cs="Courier New"/>
+          <w:sz w:val="22"/>
+          <w:szCs w:val="22"/>
+          <w:lang w:val="es-ES"/>
         </w:rPr>
         <w:br/>
       </w:r>
@@ -2345,7 +2338,7 @@
           <w:rFonts w:ascii="Courier New" w:hAnsi="Courier New" w:cs="Courier New"/>
           <w:sz w:val="22"/>
           <w:szCs w:val="22"/>
-          <w:lang w:val="en-GB"/>
+          <w:lang w:val="es-ES"/>
         </w:rPr>
         <w:t>System.out.println</w:t>
       </w:r>
@@ -2355,18 +2348,9 @@
           <w:rFonts w:ascii="Courier New" w:hAnsi="Courier New" w:cs="Courier New"/>
           <w:sz w:val="22"/>
           <w:szCs w:val="22"/>
-          <w:lang w:val="en-GB"/>
-        </w:rPr>
-        <w:t>(y</w:t>
-      </w:r>
-      <w:r>
-        <w:rPr>
-          <w:rFonts w:ascii="Courier New" w:hAnsi="Courier New" w:cs="Courier New"/>
-          <w:sz w:val="22"/>
-          <w:szCs w:val="22"/>
-          <w:lang w:val="en-GB"/>
-        </w:rPr>
-        <w:t xml:space="preserve">); </w:t>
+          <w:lang w:val="es-ES"/>
+        </w:rPr>
+        <w:t xml:space="preserve">(y); </w:t>
       </w:r>
     </w:p>
     <w:p>
@@ -2871,8 +2855,6 @@
         </w:rPr>
         <w:t>?</w:t>
       </w:r>
-      <w:bookmarkStart w:id="0" w:name="_GoBack"/>
-      <w:bookmarkEnd w:id="0"/>
     </w:p>
     <w:p>
       <w:pPr>
@@ -3552,6 +3534,98 @@
         </w:rPr>
         <w:t xml:space="preserve"> in your test.</w:t>
       </w:r>
+    </w:p>
+    <w:p>
+      <w:pPr>
+        <w:pStyle w:val="Default"/>
+      </w:pPr>
+    </w:p>
+    <w:p>
+      <w:pPr>
+        <w:pStyle w:val="Default"/>
+        <w:rPr>
+          <w:rFonts w:ascii="Courier New" w:hAnsi="Courier New" w:cs="Courier New"/>
+          <w:sz w:val="22"/>
+          <w:szCs w:val="22"/>
+        </w:rPr>
+      </w:pPr>
+      <w:r>
+        <w:rPr>
+          <w:rFonts w:ascii="Courier New" w:hAnsi="Courier New" w:cs="Courier New"/>
+          <w:sz w:val="22"/>
+          <w:szCs w:val="22"/>
+        </w:rPr>
+        <w:t xml:space="preserve">For doubles: </w:t>
+      </w:r>
+      <w:proofErr w:type="spellStart"/>
+      <w:r>
+        <w:rPr>
+          <w:rFonts w:ascii="Courier New" w:hAnsi="Courier New" w:cs="Courier New"/>
+          <w:sz w:val="22"/>
+          <w:szCs w:val="22"/>
+        </w:rPr>
+        <w:t>elementA</w:t>
+      </w:r>
+      <w:proofErr w:type="spellEnd"/>
+      <w:r>
+        <w:rPr>
+          <w:rFonts w:ascii="Courier New" w:hAnsi="Courier New" w:cs="Courier New"/>
+          <w:sz w:val="22"/>
+          <w:szCs w:val="22"/>
+        </w:rPr>
+        <w:t xml:space="preserve"> == element</w:t>
+      </w:r>
+    </w:p>
+    <w:p>
+      <w:pPr>
+        <w:pStyle w:val="Default"/>
+      </w:pPr>
+      <w:r>
+        <w:rPr>
+          <w:rFonts w:ascii="Courier New" w:hAnsi="Courier New" w:cs="Courier New"/>
+          <w:sz w:val="22"/>
+          <w:szCs w:val="22"/>
+        </w:rPr>
+        <w:t xml:space="preserve">For strings: </w:t>
+      </w:r>
+      <w:proofErr w:type="spellStart"/>
+      <w:proofErr w:type="gramStart"/>
+      <w:r>
+        <w:rPr>
+          <w:rFonts w:ascii="Courier New" w:hAnsi="Courier New" w:cs="Courier New"/>
+          <w:sz w:val="22"/>
+          <w:szCs w:val="22"/>
+        </w:rPr>
+        <w:t>elementA.equals</w:t>
+      </w:r>
+      <w:proofErr w:type="spellEnd"/>
+      <w:r>
+        <w:rPr>
+          <w:rFonts w:ascii="Courier New" w:hAnsi="Courier New" w:cs="Courier New"/>
+          <w:sz w:val="22"/>
+          <w:szCs w:val="22"/>
+        </w:rPr>
+        <w:t>(</w:t>
+      </w:r>
+      <w:proofErr w:type="spellStart"/>
+      <w:proofErr w:type="gramEnd"/>
+      <w:r>
+        <w:rPr>
+          <w:rFonts w:ascii="Courier New" w:hAnsi="Courier New" w:cs="Courier New"/>
+          <w:sz w:val="22"/>
+          <w:szCs w:val="22"/>
+        </w:rPr>
+        <w:t>elementB</w:t>
+      </w:r>
+      <w:proofErr w:type="spellEnd"/>
+      <w:r>
+        <w:rPr>
+          <w:rFonts w:ascii="Courier New" w:hAnsi="Courier New" w:cs="Courier New"/>
+          <w:sz w:val="22"/>
+          <w:szCs w:val="22"/>
+        </w:rPr>
+        <w:t>)</w:t>
+      </w:r>
       <w:r>
         <w:rPr>
           <w:sz w:val="22"/>
@@ -3559,6 +3633,32 @@
         </w:rPr>
         <w:br/>
       </w:r>
+    </w:p>
+    <w:p>
+      <w:pPr>
+        <w:pStyle w:val="Default"/>
+      </w:pPr>
+      <w:r>
+        <w:t>Comparing using ‘==’ compares whether two variables are of equal value. In the case of doubles, this will compare their values for equality, because doubles are a primitive type in Java. Strings are objects in Java, so using ‘==’ on string variables will check if the variables point to the same object. Two strings that have the same content will still be stored as separate objects. So ‘==’ will not compare the content of the strings. To do that, we call the ‘equals’</w:t>
+      </w:r>
+      <w:r>
+        <w:t xml:space="preserve"> method one of the strings, passing the second string as </w:t>
+      </w:r>
+      <w:proofErr w:type="spellStart"/>
+      <w:proofErr w:type="gramStart"/>
+      <w:r>
+        <w:t>a</w:t>
+      </w:r>
+      <w:proofErr w:type="spellEnd"/>
+      <w:proofErr w:type="gramEnd"/>
+      <w:r>
+        <w:t xml:space="preserve"> argument. This will compare the contents of the strings.</w:t>
+      </w:r>
+    </w:p>
+    <w:p>
+      <w:pPr>
+        <w:pStyle w:val="Default"/>
+      </w:pPr>
     </w:p>
     <w:p>
       <w:pPr>
@@ -3718,21 +3818,130 @@
     <w:p>
       <w:pPr>
         <w:pStyle w:val="Default"/>
+        <w:ind w:left="360"/>
+        <w:rPr>
+          <w:rFonts w:ascii="Courier New" w:hAnsi="Courier New" w:cs="Courier New"/>
+          <w:sz w:val="22"/>
+          <w:szCs w:val="22"/>
+        </w:rPr>
+      </w:pPr>
+      <w:proofErr w:type="gramStart"/>
+      <w:r>
+        <w:rPr>
+          <w:rFonts w:ascii="Courier New" w:hAnsi="Courier New" w:cs="Courier New"/>
+          <w:sz w:val="22"/>
+          <w:szCs w:val="22"/>
+        </w:rPr>
+        <w:t>count</w:t>
+      </w:r>
+      <w:r>
+        <w:rPr>
+          <w:rFonts w:ascii="Courier New" w:hAnsi="Courier New" w:cs="Courier New"/>
+          <w:sz w:val="22"/>
+          <w:szCs w:val="22"/>
+        </w:rPr>
+        <w:t>er</w:t>
+      </w:r>
+      <w:proofErr w:type="gramEnd"/>
+      <w:r>
+        <w:rPr>
+          <w:rFonts w:ascii="Courier New" w:hAnsi="Courier New" w:cs="Courier New"/>
+          <w:sz w:val="22"/>
+          <w:szCs w:val="22"/>
+        </w:rPr>
+        <w:t xml:space="preserve"> </w:t>
+      </w:r>
+      <w:r>
+        <w:rPr>
+          <w:sz w:val="22"/>
+          <w:szCs w:val="22"/>
+        </w:rPr>
+        <w:t xml:space="preserve">is </w:t>
+      </w:r>
+      <w:r>
+        <w:rPr>
+          <w:rFonts w:ascii="Courier New" w:hAnsi="Courier New" w:cs="Courier New"/>
+          <w:sz w:val="22"/>
+          <w:szCs w:val="22"/>
+        </w:rPr>
+        <w:t>0</w:t>
+      </w:r>
+    </w:p>
+    <w:p>
+      <w:pPr>
+        <w:pStyle w:val="Default"/>
+        <w:ind w:left="360"/>
+        <w:rPr>
+          <w:sz w:val="22"/>
+          <w:szCs w:val="22"/>
+        </w:rPr>
+      </w:pPr>
+      <w:proofErr w:type="gramStart"/>
+      <w:r>
+        <w:rPr>
+          <w:rFonts w:ascii="Courier New" w:hAnsi="Courier New" w:cs="Courier New"/>
+          <w:sz w:val="22"/>
+          <w:szCs w:val="22"/>
+        </w:rPr>
+        <w:t>sentinel</w:t>
+      </w:r>
+      <w:proofErr w:type="gramEnd"/>
+      <w:r>
+        <w:rPr>
+          <w:rFonts w:ascii="Courier New" w:hAnsi="Courier New" w:cs="Courier New"/>
+          <w:sz w:val="22"/>
+          <w:szCs w:val="22"/>
+        </w:rPr>
+        <w:t xml:space="preserve"> </w:t>
+      </w:r>
+      <w:r>
+        <w:rPr>
+          <w:sz w:val="22"/>
+          <w:szCs w:val="22"/>
+        </w:rPr>
+        <w:t xml:space="preserve">is </w:t>
+      </w:r>
+      <w:r>
+        <w:rPr>
+          <w:rFonts w:ascii="Courier New" w:hAnsi="Courier New" w:cs="Courier New"/>
+          <w:sz w:val="22"/>
+          <w:szCs w:val="22"/>
+        </w:rPr>
+        <w:t>2</w:t>
+      </w:r>
+      <w:r>
+        <w:rPr>
+          <w:rFonts w:ascii="Courier New" w:hAnsi="Courier New" w:cs="Courier New"/>
+          <w:sz w:val="22"/>
+          <w:szCs w:val="22"/>
+        </w:rPr>
+        <w:t>0</w:t>
+      </w:r>
+    </w:p>
+    <w:p>
+      <w:pPr>
+        <w:pStyle w:val="Default"/>
+        <w:ind w:left="360"/>
+        <w:rPr>
+          <w:sz w:val="22"/>
+          <w:szCs w:val="22"/>
+        </w:rPr>
+      </w:pPr>
+    </w:p>
+    <w:p>
+      <w:pPr>
+        <w:pStyle w:val="Default"/>
+        <w:numPr>
+          <w:ilvl w:val="1"/>
+          <w:numId w:val="5"/>
+        </w:numPr>
         <w:spacing w:after="349"/>
-        <w:ind w:firstLine="720"/>
-        <w:rPr>
-          <w:rFonts w:ascii="Courier New" w:hAnsi="Courier New" w:cs="Courier New"/>
-          <w:sz w:val="22"/>
-          <w:szCs w:val="22"/>
-        </w:rPr>
-      </w:pPr>
-      <w:r>
-        <w:rPr>
-          <w:sz w:val="22"/>
-          <w:szCs w:val="22"/>
-        </w:rPr>
-        <w:t xml:space="preserve">a. </w:t>
-      </w:r>
+        <w:rPr>
+          <w:rFonts w:ascii="Courier New" w:hAnsi="Courier New" w:cs="Courier New"/>
+          <w:sz w:val="22"/>
+          <w:szCs w:val="22"/>
+        </w:rPr>
+      </w:pPr>
       <w:r>
         <w:rPr>
           <w:rFonts w:ascii="Courier New" w:hAnsi="Courier New" w:cs="Courier New"/>
@@ -3746,232 +3955,209 @@
       <w:pPr>
         <w:pStyle w:val="Default"/>
         <w:spacing w:after="349"/>
-        <w:ind w:firstLine="720"/>
-        <w:rPr>
-          <w:rFonts w:ascii="Courier New" w:hAnsi="Courier New" w:cs="Courier New"/>
-          <w:sz w:val="22"/>
-          <w:szCs w:val="22"/>
-        </w:rPr>
-      </w:pPr>
-      <w:proofErr w:type="gramStart"/>
-      <w:r>
-        <w:rPr>
-          <w:sz w:val="22"/>
-          <w:szCs w:val="22"/>
-        </w:rPr>
-        <w:t xml:space="preserve">b.  </w:t>
-      </w:r>
-      <w:r>
-        <w:rPr>
-          <w:rFonts w:ascii="Courier New" w:hAnsi="Courier New" w:cs="Courier New"/>
-          <w:sz w:val="22"/>
-          <w:szCs w:val="22"/>
-        </w:rPr>
-        <w:t>counter</w:t>
-      </w:r>
-      <w:proofErr w:type="gramEnd"/>
-      <w:r>
-        <w:rPr>
-          <w:rFonts w:ascii="Courier New" w:hAnsi="Courier New" w:cs="Courier New"/>
-          <w:sz w:val="22"/>
-          <w:szCs w:val="22"/>
-        </w:rPr>
-        <w:t xml:space="preserve"> == 0 &amp;&amp; sentinel &lt; 21 </w:t>
-      </w:r>
-    </w:p>
-    <w:p>
-      <w:pPr>
-        <w:pStyle w:val="Default"/>
-        <w:ind w:firstLine="720"/>
-        <w:rPr>
-          <w:rFonts w:ascii="Courier New" w:hAnsi="Courier New" w:cs="Courier New"/>
-          <w:sz w:val="22"/>
-          <w:szCs w:val="22"/>
-        </w:rPr>
-      </w:pPr>
-      <w:r>
-        <w:rPr>
-          <w:sz w:val="22"/>
-          <w:szCs w:val="22"/>
-        </w:rPr>
-        <w:t xml:space="preserve">c. </w:t>
-      </w:r>
-      <w:r>
-        <w:rPr>
-          <w:rFonts w:ascii="Courier New" w:hAnsi="Courier New" w:cs="Courier New"/>
-          <w:sz w:val="22"/>
-          <w:szCs w:val="22"/>
-        </w:rPr>
-        <w:t xml:space="preserve">(sentinel &gt; 20) || (counter &lt; 5) </w:t>
-      </w:r>
-    </w:p>
-    <w:p>
-      <w:pPr>
-        <w:pStyle w:val="Default"/>
-        <w:rPr>
-          <w:rFonts w:ascii="Courier New" w:hAnsi="Courier New" w:cs="Courier New"/>
-          <w:sz w:val="22"/>
-          <w:szCs w:val="22"/>
-        </w:rPr>
-      </w:pPr>
+        <w:ind w:left="1080"/>
+        <w:rPr>
+          <w:rFonts w:ascii="Courier New" w:hAnsi="Courier New" w:cs="Courier New"/>
+          <w:sz w:val="22"/>
+          <w:szCs w:val="22"/>
+        </w:rPr>
+      </w:pPr>
+      <w:r>
+        <w:rPr>
+          <w:rFonts w:ascii="Courier New" w:hAnsi="Courier New" w:cs="Courier New"/>
+          <w:sz w:val="22"/>
+          <w:szCs w:val="22"/>
+        </w:rPr>
+        <w:t>True &amp;&amp; False</w:t>
+      </w:r>
     </w:p>
     <w:p>
       <w:pPr>
         <w:pStyle w:val="Default"/>
         <w:spacing w:after="349"/>
-        <w:ind w:firstLine="720"/>
-        <w:rPr>
-          <w:rFonts w:ascii="Courier New" w:hAnsi="Courier New" w:cs="Courier New"/>
-          <w:color w:val="auto"/>
-          <w:sz w:val="22"/>
-          <w:szCs w:val="22"/>
-        </w:rPr>
-      </w:pPr>
-      <w:proofErr w:type="gramStart"/>
-      <w:r>
-        <w:rPr>
-          <w:rFonts w:cstheme="minorBidi"/>
-          <w:color w:val="auto"/>
-          <w:sz w:val="22"/>
-          <w:szCs w:val="22"/>
-        </w:rPr>
-        <w:t xml:space="preserve">d. </w:t>
-      </w:r>
-      <w:r>
-        <w:rPr>
-          <w:rFonts w:cstheme="minorBidi"/>
-          <w:color w:val="auto"/>
-          <w:sz w:val="22"/>
-          <w:szCs w:val="22"/>
-        </w:rPr>
-        <w:t xml:space="preserve"> </w:t>
-      </w:r>
-      <w:r>
-        <w:rPr>
-          <w:rFonts w:ascii="Courier New" w:hAnsi="Courier New" w:cs="Courier New"/>
-          <w:color w:val="auto"/>
-          <w:sz w:val="22"/>
-          <w:szCs w:val="22"/>
-        </w:rPr>
-        <w:t>!</w:t>
-      </w:r>
-      <w:proofErr w:type="gramEnd"/>
-      <w:r>
-        <w:rPr>
-          <w:rFonts w:ascii="Courier New" w:hAnsi="Courier New" w:cs="Courier New"/>
-          <w:color w:val="auto"/>
-          <w:sz w:val="22"/>
-          <w:szCs w:val="22"/>
-        </w:rPr>
-        <w:t xml:space="preserve">(counter == </w:t>
-      </w:r>
-      <w:r>
-        <w:rPr>
-          <w:rFonts w:ascii="Courier New" w:hAnsi="Courier New" w:cs="Courier New"/>
-          <w:color w:val="auto"/>
-          <w:sz w:val="22"/>
-          <w:szCs w:val="22"/>
-        </w:rPr>
-        <w:t>7</w:t>
-      </w:r>
-      <w:r>
-        <w:rPr>
-          <w:rFonts w:ascii="Courier New" w:hAnsi="Courier New" w:cs="Courier New"/>
-          <w:color w:val="auto"/>
-          <w:sz w:val="22"/>
-          <w:szCs w:val="22"/>
-        </w:rPr>
-        <w:t xml:space="preserve">) </w:t>
+        <w:ind w:left="1080"/>
+        <w:rPr>
+          <w:rFonts w:ascii="Courier New" w:hAnsi="Courier New" w:cs="Courier New"/>
+          <w:sz w:val="22"/>
+          <w:szCs w:val="22"/>
+          <w:u w:val="single"/>
+        </w:rPr>
+      </w:pPr>
+      <w:r>
+        <w:rPr>
+          <w:rFonts w:ascii="Courier New" w:hAnsi="Courier New" w:cs="Courier New"/>
+          <w:sz w:val="22"/>
+          <w:szCs w:val="22"/>
+          <w:u w:val="single"/>
+        </w:rPr>
+        <w:t>False</w:t>
+      </w:r>
+    </w:p>
+    <w:p>
+      <w:pPr>
+        <w:pStyle w:val="Default"/>
+        <w:numPr>
+          <w:ilvl w:val="1"/>
+          <w:numId w:val="5"/>
+        </w:numPr>
+        <w:spacing w:after="349"/>
+        <w:rPr>
+          <w:rFonts w:ascii="Courier New" w:hAnsi="Courier New" w:cs="Courier New"/>
+          <w:sz w:val="22"/>
+          <w:szCs w:val="22"/>
+        </w:rPr>
+      </w:pPr>
+      <w:r>
+        <w:rPr>
+          <w:rFonts w:ascii="Courier New" w:hAnsi="Courier New" w:cs="Courier New"/>
+          <w:sz w:val="22"/>
+          <w:szCs w:val="22"/>
+        </w:rPr>
+        <w:t>counter == 0 &amp;&amp; sentinel &lt; 21</w:t>
       </w:r>
     </w:p>
     <w:p>
       <w:pPr>
         <w:pStyle w:val="Default"/>
         <w:spacing w:after="349"/>
-        <w:ind w:firstLine="720"/>
-        <w:rPr>
-          <w:rFonts w:ascii="Courier New" w:hAnsi="Courier New" w:cs="Courier New"/>
-          <w:color w:val="auto"/>
-          <w:sz w:val="22"/>
-          <w:szCs w:val="22"/>
-        </w:rPr>
-      </w:pPr>
-      <w:r>
-        <w:rPr>
-          <w:color w:val="auto"/>
-          <w:sz w:val="22"/>
-          <w:szCs w:val="22"/>
-        </w:rPr>
-        <w:t>e</w:t>
-      </w:r>
-      <w:r>
-        <w:rPr>
-          <w:color w:val="auto"/>
-          <w:sz w:val="22"/>
-          <w:szCs w:val="22"/>
-        </w:rPr>
-        <w:t xml:space="preserve">. </w:t>
-      </w:r>
-      <w:r>
-        <w:rPr>
-          <w:rFonts w:ascii="Courier New" w:hAnsi="Courier New" w:cs="Courier New"/>
-          <w:color w:val="auto"/>
-          <w:sz w:val="22"/>
-          <w:szCs w:val="22"/>
-        </w:rPr>
-        <w:t>((sen</w:t>
-      </w:r>
-      <w:r>
-        <w:rPr>
-          <w:rFonts w:ascii="Courier New" w:hAnsi="Courier New" w:cs="Courier New"/>
-          <w:color w:val="auto"/>
-          <w:sz w:val="22"/>
-          <w:szCs w:val="22"/>
-        </w:rPr>
-        <w:t>t</w:t>
-      </w:r>
-      <w:r>
-        <w:rPr>
-          <w:rFonts w:ascii="Courier New" w:hAnsi="Courier New" w:cs="Courier New"/>
-          <w:color w:val="auto"/>
-          <w:sz w:val="22"/>
-          <w:szCs w:val="22"/>
-        </w:rPr>
-        <w:t>inel</w:t>
-      </w:r>
-      <w:r>
-        <w:rPr>
-          <w:rFonts w:ascii="Courier New" w:hAnsi="Courier New" w:cs="Courier New"/>
-          <w:color w:val="auto"/>
-          <w:sz w:val="22"/>
-          <w:szCs w:val="22"/>
-        </w:rPr>
-        <w:t>/count</w:t>
-      </w:r>
-      <w:r>
-        <w:rPr>
-          <w:rFonts w:ascii="Courier New" w:hAnsi="Courier New" w:cs="Courier New"/>
-          <w:color w:val="auto"/>
-          <w:sz w:val="22"/>
-          <w:szCs w:val="22"/>
-        </w:rPr>
-        <w:t>er) &gt; 5) || (sentinel &lt; 3</w:t>
-      </w:r>
-      <w:r>
-        <w:rPr>
-          <w:rFonts w:ascii="Courier New" w:hAnsi="Courier New" w:cs="Courier New"/>
-          <w:color w:val="auto"/>
-          <w:sz w:val="22"/>
-          <w:szCs w:val="22"/>
-        </w:rPr>
-        <w:t xml:space="preserve">0) </w:t>
+        <w:ind w:left="1080"/>
+        <w:rPr>
+          <w:rFonts w:ascii="Courier New" w:hAnsi="Courier New" w:cs="Courier New"/>
+          <w:sz w:val="22"/>
+          <w:szCs w:val="22"/>
+        </w:rPr>
+      </w:pPr>
+      <w:r>
+        <w:rPr>
+          <w:rFonts w:ascii="Courier New" w:hAnsi="Courier New" w:cs="Courier New"/>
+          <w:sz w:val="22"/>
+          <w:szCs w:val="22"/>
+        </w:rPr>
+        <w:t>True &amp;&amp; True</w:t>
       </w:r>
     </w:p>
     <w:p>
       <w:pPr>
         <w:pStyle w:val="Default"/>
         <w:spacing w:after="349"/>
-        <w:ind w:firstLine="720"/>
+        <w:ind w:left="1080"/>
+        <w:rPr>
+          <w:rFonts w:ascii="Courier New" w:hAnsi="Courier New" w:cs="Courier New"/>
+          <w:sz w:val="22"/>
+          <w:szCs w:val="22"/>
+          <w:u w:val="single"/>
+        </w:rPr>
+      </w:pPr>
+      <w:r>
+        <w:rPr>
+          <w:rFonts w:ascii="Courier New" w:hAnsi="Courier New" w:cs="Courier New"/>
+          <w:sz w:val="22"/>
+          <w:szCs w:val="22"/>
+          <w:u w:val="single"/>
+        </w:rPr>
+        <w:t>True</w:t>
+      </w:r>
+      <w:r>
+        <w:rPr>
+          <w:rFonts w:ascii="Courier New" w:hAnsi="Courier New" w:cs="Courier New"/>
+          <w:sz w:val="22"/>
+          <w:szCs w:val="22"/>
+          <w:u w:val="single"/>
+        </w:rPr>
+        <w:t xml:space="preserve"> </w:t>
+      </w:r>
+    </w:p>
+    <w:p>
+      <w:pPr>
+        <w:pStyle w:val="Default"/>
+        <w:numPr>
+          <w:ilvl w:val="1"/>
+          <w:numId w:val="5"/>
+        </w:numPr>
+        <w:rPr>
+          <w:rFonts w:ascii="Courier New" w:hAnsi="Courier New" w:cs="Courier New"/>
+          <w:sz w:val="22"/>
+          <w:szCs w:val="22"/>
+        </w:rPr>
+      </w:pPr>
+      <w:r>
+        <w:rPr>
+          <w:rFonts w:ascii="Courier New" w:hAnsi="Courier New" w:cs="Courier New"/>
+          <w:sz w:val="22"/>
+          <w:szCs w:val="22"/>
+        </w:rPr>
+        <w:t xml:space="preserve">(sentinel &gt; 20) || (counter &lt; 5) </w:t>
+      </w:r>
+    </w:p>
+    <w:p>
+      <w:pPr>
+        <w:pStyle w:val="Default"/>
+        <w:ind w:left="1080"/>
+        <w:rPr>
+          <w:rFonts w:ascii="Courier New" w:hAnsi="Courier New" w:cs="Courier New"/>
+          <w:sz w:val="22"/>
+          <w:szCs w:val="22"/>
+        </w:rPr>
+      </w:pPr>
+    </w:p>
+    <w:p>
+      <w:pPr>
+        <w:pStyle w:val="Default"/>
+        <w:ind w:left="1080"/>
+        <w:rPr>
+          <w:rFonts w:ascii="Courier New" w:hAnsi="Courier New" w:cs="Courier New"/>
+          <w:sz w:val="22"/>
+          <w:szCs w:val="22"/>
+        </w:rPr>
+      </w:pPr>
+      <w:r>
+        <w:rPr>
+          <w:rFonts w:ascii="Courier New" w:hAnsi="Courier New" w:cs="Courier New"/>
+          <w:sz w:val="22"/>
+          <w:szCs w:val="22"/>
+        </w:rPr>
+        <w:t>False || True</w:t>
+      </w:r>
+    </w:p>
+    <w:p>
+      <w:pPr>
+        <w:pStyle w:val="Default"/>
+        <w:ind w:left="1080"/>
+        <w:rPr>
+          <w:rFonts w:ascii="Courier New" w:hAnsi="Courier New" w:cs="Courier New"/>
+          <w:sz w:val="22"/>
+          <w:szCs w:val="22"/>
+          <w:u w:val="single"/>
+        </w:rPr>
+      </w:pPr>
+      <w:r>
+        <w:rPr>
+          <w:rFonts w:ascii="Courier New" w:hAnsi="Courier New" w:cs="Courier New"/>
+          <w:sz w:val="22"/>
+          <w:szCs w:val="22"/>
+          <w:u w:val="single"/>
+        </w:rPr>
+        <w:t>True</w:t>
+      </w:r>
+    </w:p>
+    <w:p>
+      <w:pPr>
+        <w:pStyle w:val="Default"/>
+        <w:rPr>
+          <w:rFonts w:ascii="Courier New" w:hAnsi="Courier New" w:cs="Courier New"/>
+          <w:sz w:val="22"/>
+          <w:szCs w:val="22"/>
+        </w:rPr>
+      </w:pPr>
+    </w:p>
+    <w:p>
+      <w:pPr>
+        <w:pStyle w:val="Default"/>
+        <w:numPr>
+          <w:ilvl w:val="1"/>
+          <w:numId w:val="5"/>
+        </w:numPr>
+        <w:spacing w:after="349"/>
         <w:rPr>
           <w:rFonts w:ascii="Courier New" w:hAnsi="Courier New" w:cs="Courier New"/>
           <w:color w:val="auto"/>
@@ -3981,19 +4167,21 @@
       </w:pPr>
       <w:r>
         <w:rPr>
+          <w:rFonts w:ascii="Courier New" w:hAnsi="Courier New" w:cs="Courier New"/>
           <w:color w:val="auto"/>
           <w:sz w:val="22"/>
           <w:szCs w:val="22"/>
         </w:rPr>
-        <w:t>f</w:t>
-      </w:r>
-      <w:r>
-        <w:rPr>
+        <w:t xml:space="preserve">!(counter == </w:t>
+      </w:r>
+      <w:r>
+        <w:rPr>
+          <w:rFonts w:ascii="Courier New" w:hAnsi="Courier New" w:cs="Courier New"/>
           <w:color w:val="auto"/>
           <w:sz w:val="22"/>
           <w:szCs w:val="22"/>
         </w:rPr>
-        <w:t xml:space="preserve">. </w:t>
+        <w:t>7</w:t>
       </w:r>
       <w:r>
         <w:rPr>
@@ -4002,6 +4190,192 @@
           <w:sz w:val="22"/>
           <w:szCs w:val="22"/>
         </w:rPr>
+        <w:t xml:space="preserve">) </w:t>
+      </w:r>
+    </w:p>
+    <w:p>
+      <w:pPr>
+        <w:pStyle w:val="Default"/>
+        <w:spacing w:after="349"/>
+        <w:ind w:left="1080"/>
+        <w:rPr>
+          <w:rFonts w:ascii="Courier New" w:hAnsi="Courier New" w:cs="Courier New"/>
+          <w:color w:val="auto"/>
+          <w:sz w:val="22"/>
+          <w:szCs w:val="22"/>
+        </w:rPr>
+      </w:pPr>
+      <w:r>
+        <w:rPr>
+          <w:rFonts w:ascii="Courier New" w:hAnsi="Courier New" w:cs="Courier New"/>
+          <w:color w:val="auto"/>
+          <w:sz w:val="22"/>
+          <w:szCs w:val="22"/>
+        </w:rPr>
+        <w:lastRenderedPageBreak/>
+        <w:t>False</w:t>
+      </w:r>
+    </w:p>
+    <w:p>
+      <w:pPr>
+        <w:pStyle w:val="Default"/>
+        <w:spacing w:after="349"/>
+        <w:ind w:left="1080"/>
+        <w:rPr>
+          <w:rFonts w:ascii="Courier New" w:hAnsi="Courier New" w:cs="Courier New"/>
+          <w:color w:val="auto"/>
+          <w:sz w:val="22"/>
+          <w:szCs w:val="22"/>
+          <w:u w:val="single"/>
+        </w:rPr>
+      </w:pPr>
+      <w:r>
+        <w:rPr>
+          <w:rFonts w:ascii="Courier New" w:hAnsi="Courier New" w:cs="Courier New"/>
+          <w:color w:val="auto"/>
+          <w:sz w:val="22"/>
+          <w:szCs w:val="22"/>
+          <w:u w:val="single"/>
+        </w:rPr>
+        <w:t>True</w:t>
+      </w:r>
+    </w:p>
+    <w:p>
+      <w:pPr>
+        <w:pStyle w:val="Default"/>
+        <w:numPr>
+          <w:ilvl w:val="1"/>
+          <w:numId w:val="5"/>
+        </w:numPr>
+        <w:spacing w:after="349"/>
+        <w:rPr>
+          <w:rFonts w:ascii="Courier New" w:hAnsi="Courier New" w:cs="Courier New"/>
+          <w:color w:val="auto"/>
+          <w:sz w:val="22"/>
+          <w:szCs w:val="22"/>
+        </w:rPr>
+      </w:pPr>
+      <w:r>
+        <w:rPr>
+          <w:rFonts w:ascii="Courier New" w:hAnsi="Courier New" w:cs="Courier New"/>
+          <w:color w:val="auto"/>
+          <w:sz w:val="22"/>
+          <w:szCs w:val="22"/>
+        </w:rPr>
+        <w:t>((sen</w:t>
+      </w:r>
+      <w:r>
+        <w:rPr>
+          <w:rFonts w:ascii="Courier New" w:hAnsi="Courier New" w:cs="Courier New"/>
+          <w:color w:val="auto"/>
+          <w:sz w:val="22"/>
+          <w:szCs w:val="22"/>
+        </w:rPr>
+        <w:t>t</w:t>
+      </w:r>
+      <w:r>
+        <w:rPr>
+          <w:rFonts w:ascii="Courier New" w:hAnsi="Courier New" w:cs="Courier New"/>
+          <w:color w:val="auto"/>
+          <w:sz w:val="22"/>
+          <w:szCs w:val="22"/>
+        </w:rPr>
+        <w:t>inel</w:t>
+      </w:r>
+      <w:r>
+        <w:rPr>
+          <w:rFonts w:ascii="Courier New" w:hAnsi="Courier New" w:cs="Courier New"/>
+          <w:color w:val="auto"/>
+          <w:sz w:val="22"/>
+          <w:szCs w:val="22"/>
+        </w:rPr>
+        <w:t>/count</w:t>
+      </w:r>
+      <w:r>
+        <w:rPr>
+          <w:rFonts w:ascii="Courier New" w:hAnsi="Courier New" w:cs="Courier New"/>
+          <w:color w:val="auto"/>
+          <w:sz w:val="22"/>
+          <w:szCs w:val="22"/>
+        </w:rPr>
+        <w:t>er) &gt; 5) || (sentinel &lt; 3</w:t>
+      </w:r>
+      <w:r>
+        <w:rPr>
+          <w:rFonts w:ascii="Courier New" w:hAnsi="Courier New" w:cs="Courier New"/>
+          <w:color w:val="auto"/>
+          <w:sz w:val="22"/>
+          <w:szCs w:val="22"/>
+        </w:rPr>
+        <w:t xml:space="preserve">0) </w:t>
+      </w:r>
+    </w:p>
+    <w:p>
+      <w:pPr>
+        <w:pStyle w:val="Default"/>
+        <w:spacing w:after="349"/>
+        <w:ind w:left="1080"/>
+        <w:rPr>
+          <w:rFonts w:ascii="Courier New" w:hAnsi="Courier New" w:cs="Courier New"/>
+          <w:color w:val="FF0000"/>
+          <w:sz w:val="22"/>
+          <w:szCs w:val="22"/>
+        </w:rPr>
+      </w:pPr>
+      <w:r>
+        <w:rPr>
+          <w:rFonts w:ascii="Courier New" w:hAnsi="Courier New" w:cs="Courier New"/>
+          <w:color w:val="FF0000"/>
+          <w:sz w:val="22"/>
+          <w:szCs w:val="22"/>
+        </w:rPr>
+        <w:t>Syntax Error – missing closing bracket</w:t>
+      </w:r>
+    </w:p>
+    <w:p>
+      <w:pPr>
+        <w:pStyle w:val="Default"/>
+        <w:spacing w:after="349"/>
+        <w:ind w:left="1080"/>
+        <w:rPr>
+          <w:rFonts w:ascii="Courier New" w:hAnsi="Courier New" w:cs="Courier New"/>
+          <w:color w:val="auto"/>
+          <w:sz w:val="22"/>
+          <w:szCs w:val="22"/>
+        </w:rPr>
+      </w:pPr>
+      <w:r>
+        <w:rPr>
+          <w:rFonts w:ascii="Courier New" w:hAnsi="Courier New" w:cs="Courier New"/>
+          <w:color w:val="auto"/>
+          <w:sz w:val="22"/>
+          <w:szCs w:val="22"/>
+        </w:rPr>
+        <w:t>Runtime Error – divide by 0</w:t>
+      </w:r>
+    </w:p>
+    <w:p>
+      <w:pPr>
+        <w:pStyle w:val="Default"/>
+        <w:numPr>
+          <w:ilvl w:val="1"/>
+          <w:numId w:val="5"/>
+        </w:numPr>
+        <w:spacing w:after="349"/>
+        <w:rPr>
+          <w:rFonts w:ascii="Courier New" w:hAnsi="Courier New" w:cs="Courier New"/>
+          <w:color w:val="auto"/>
+          <w:sz w:val="22"/>
+          <w:szCs w:val="22"/>
+        </w:rPr>
+      </w:pPr>
+      <w:r>
+        <w:rPr>
+          <w:rFonts w:ascii="Courier New" w:hAnsi="Courier New" w:cs="Courier New"/>
+          <w:color w:val="auto"/>
+          <w:sz w:val="22"/>
+          <w:szCs w:val="22"/>
+        </w:rPr>
         <w:t>(sentinel &lt; 20) | ((sentinel</w:t>
       </w:r>
       <w:r>
@@ -4020,7 +4394,55 @@
           <w:sz w:val="22"/>
           <w:szCs w:val="22"/>
         </w:rPr>
-        <w:t xml:space="preserve">er) &gt; 5) </w:t>
+        <w:t>er) &gt; 5)</w:t>
+      </w:r>
+    </w:p>
+    <w:p>
+      <w:pPr>
+        <w:pStyle w:val="Default"/>
+        <w:spacing w:after="349"/>
+        <w:ind w:left="1080"/>
+        <w:rPr>
+          <w:rFonts w:ascii="Courier New" w:hAnsi="Courier New" w:cs="Courier New"/>
+          <w:color w:val="FF0000"/>
+          <w:sz w:val="22"/>
+          <w:szCs w:val="22"/>
+        </w:rPr>
+      </w:pPr>
+      <w:proofErr w:type="gramStart"/>
+      <w:r>
+        <w:rPr>
+          <w:rFonts w:ascii="Courier New" w:hAnsi="Courier New" w:cs="Courier New"/>
+          <w:color w:val="FF0000"/>
+          <w:sz w:val="22"/>
+          <w:szCs w:val="22"/>
+        </w:rPr>
+        <w:t>Bitwise OR?</w:t>
+      </w:r>
+      <w:proofErr w:type="gramEnd"/>
+    </w:p>
+    <w:p>
+      <w:pPr>
+        <w:pStyle w:val="Default"/>
+        <w:spacing w:after="349"/>
+        <w:ind w:left="1080"/>
+        <w:rPr>
+          <w:rFonts w:ascii="Courier New" w:hAnsi="Courier New" w:cs="Courier New"/>
+          <w:color w:val="auto"/>
+          <w:sz w:val="22"/>
+          <w:szCs w:val="22"/>
+          <w:u w:val="single"/>
+        </w:rPr>
+      </w:pPr>
+      <w:r>
+        <w:rPr>
+          <w:rFonts w:ascii="Courier New" w:hAnsi="Courier New" w:cs="Courier New"/>
+          <w:color w:val="auto"/>
+          <w:sz w:val="22"/>
+          <w:szCs w:val="22"/>
+          <w:u w:val="single"/>
+        </w:rPr>
+        <w:t>False</w:t>
       </w:r>
     </w:p>
     <w:p>
@@ -4146,7 +4568,10 @@
     <w:p>
       <w:pPr>
         <w:pStyle w:val="ListParagraph"/>
-        <w:ind w:left="360"/>
+        <w:numPr>
+          <w:ilvl w:val="0"/>
+          <w:numId w:val="10"/>
+        </w:numPr>
         <w:rPr>
           <w:szCs w:val="24"/>
         </w:rPr>
@@ -4156,14 +4581,51 @@
         <w:rPr>
           <w:szCs w:val="24"/>
         </w:rPr>
-        <w:t>a</w:t>
+        <w:t>the</w:t>
       </w:r>
       <w:proofErr w:type="gramEnd"/>
       <w:r>
         <w:rPr>
           <w:szCs w:val="24"/>
         </w:rPr>
-        <w:t xml:space="preserve">. the array name? </w:t>
+        <w:t xml:space="preserve"> array name?</w:t>
+      </w:r>
+      <w:r>
+        <w:rPr>
+          <w:szCs w:val="24"/>
+        </w:rPr>
+        <w:tab/>
+      </w:r>
+      <w:r>
+        <w:rPr>
+          <w:szCs w:val="24"/>
+        </w:rPr>
+        <w:tab/>
+      </w:r>
+      <w:r>
+        <w:rPr>
+          <w:szCs w:val="24"/>
+        </w:rPr>
+        <w:tab/>
+      </w:r>
+      <w:r>
+        <w:rPr>
+          <w:szCs w:val="24"/>
+        </w:rPr>
+        <w:tab/>
+      </w:r>
+      <w:r>
+        <w:rPr>
+          <w:szCs w:val="24"/>
+        </w:rPr>
+        <w:tab/>
+      </w:r>
+      <w:r>
+        <w:rPr>
+          <w:szCs w:val="24"/>
+        </w:rPr>
+        <w:tab/>
+        <w:t>reading</w:t>
       </w:r>
     </w:p>
     <w:p>
@@ -4188,6 +4650,56 @@
         </w:rPr>
         <w:t xml:space="preserve">. the base type? </w:t>
       </w:r>
+      <w:r>
+        <w:rPr>
+          <w:szCs w:val="24"/>
+        </w:rPr>
+        <w:tab/>
+      </w:r>
+      <w:r>
+        <w:rPr>
+          <w:szCs w:val="24"/>
+        </w:rPr>
+        <w:tab/>
+      </w:r>
+      <w:r>
+        <w:rPr>
+          <w:szCs w:val="24"/>
+        </w:rPr>
+        <w:tab/>
+      </w:r>
+      <w:r>
+        <w:rPr>
+          <w:szCs w:val="24"/>
+        </w:rPr>
+        <w:tab/>
+      </w:r>
+      <w:r>
+        <w:rPr>
+          <w:szCs w:val="24"/>
+        </w:rPr>
+        <w:tab/>
+      </w:r>
+      <w:r>
+        <w:rPr>
+          <w:szCs w:val="24"/>
+        </w:rPr>
+        <w:tab/>
+      </w:r>
+      <w:r>
+        <w:rPr>
+          <w:szCs w:val="24"/>
+        </w:rPr>
+        <w:tab/>
+      </w:r>
+      <w:proofErr w:type="gramStart"/>
+      <w:r>
+        <w:rPr>
+          <w:szCs w:val="24"/>
+        </w:rPr>
+        <w:t>double</w:t>
+      </w:r>
+      <w:proofErr w:type="gramEnd"/>
     </w:p>
     <w:p>
       <w:pPr>
@@ -4211,6 +4723,43 @@
         </w:rPr>
         <w:t xml:space="preserve">. the length of the array? </w:t>
       </w:r>
+      <w:r>
+        <w:rPr>
+          <w:szCs w:val="24"/>
+        </w:rPr>
+        <w:tab/>
+      </w:r>
+      <w:r>
+        <w:rPr>
+          <w:szCs w:val="24"/>
+        </w:rPr>
+        <w:tab/>
+      </w:r>
+      <w:r>
+        <w:rPr>
+          <w:szCs w:val="24"/>
+        </w:rPr>
+        <w:tab/>
+      </w:r>
+      <w:r>
+        <w:rPr>
+          <w:szCs w:val="24"/>
+        </w:rPr>
+        <w:tab/>
+      </w:r>
+      <w:r>
+        <w:rPr>
+          <w:szCs w:val="24"/>
+        </w:rPr>
+        <w:tab/>
+      </w:r>
+      <w:r>
+        <w:rPr>
+          <w:szCs w:val="24"/>
+        </w:rPr>
+        <w:tab/>
+        <w:t>100</w:t>
+      </w:r>
     </w:p>
     <w:p>
       <w:pPr>
@@ -4234,6 +4783,18 @@
         </w:rPr>
         <w:t xml:space="preserve">. the range of values an index accessing this array can have? </w:t>
       </w:r>
+      <w:r>
+        <w:rPr>
+          <w:szCs w:val="24"/>
+        </w:rPr>
+        <w:tab/>
+      </w:r>
+      <w:r>
+        <w:rPr>
+          <w:szCs w:val="24"/>
+        </w:rPr>
+        <w:t>0-99</w:t>
+      </w:r>
     </w:p>
     <w:p>
       <w:pPr>
@@ -4262,6 +4823,34 @@
           <w:szCs w:val="24"/>
         </w:rPr>
         <w:t>(Explain your answer)</w:t>
+      </w:r>
+    </w:p>
+    <w:p>
+      <w:pPr>
+        <w:pStyle w:val="ListParagraph"/>
+        <w:ind w:left="360"/>
+        <w:rPr>
+          <w:szCs w:val="24"/>
+        </w:rPr>
+      </w:pPr>
+      <w:r>
+        <w:rPr>
+          <w:szCs w:val="24"/>
+        </w:rPr>
+        <w:t>Writing this line will cause a runtime error as the 100</w:t>
+      </w:r>
+      <w:r>
+        <w:rPr>
+          <w:szCs w:val="24"/>
+          <w:vertAlign w:val="superscript"/>
+        </w:rPr>
+        <w:t>th</w:t>
+      </w:r>
+      <w:r>
+        <w:rPr>
+          <w:szCs w:val="24"/>
+        </w:rPr>
+        <w:t xml:space="preserve"> index in this array does not exist. The array contains 100 items, but it is indexed from 0 so the last index will be 99.</w:t>
       </w:r>
     </w:p>
     <w:p>
@@ -4544,22 +5133,79 @@
     </w:p>
     <w:p>
       <w:pPr>
-        <w:rPr>
+        <w:ind w:left="720"/>
+        <w:rPr>
+          <w:rFonts w:ascii="Courier New" w:hAnsi="Courier New" w:cs="Courier New"/>
           <w:szCs w:val="24"/>
         </w:rPr>
       </w:pPr>
     </w:p>
     <w:p>
       <w:pPr>
-        <w:rPr>
+        <w:ind w:left="720"/>
+        <w:rPr>
+          <w:rFonts w:ascii="Courier New" w:hAnsi="Courier New" w:cs="Courier New"/>
+          <w:color w:val="FF0000"/>
           <w:szCs w:val="24"/>
         </w:rPr>
       </w:pPr>
       <w:r>
         <w:rPr>
+          <w:rFonts w:ascii="Courier New" w:hAnsi="Courier New" w:cs="Courier New"/>
+          <w:color w:val="FF0000"/>
           <w:szCs w:val="24"/>
         </w:rPr>
-        <w:lastRenderedPageBreak/>
+        <w:t>Syntax Error</w:t>
+      </w:r>
+      <w:r>
+        <w:rPr>
+          <w:rFonts w:ascii="Courier New" w:hAnsi="Courier New" w:cs="Courier New"/>
+          <w:color w:val="FF0000"/>
+          <w:szCs w:val="24"/>
+        </w:rPr>
+        <w:t xml:space="preserve"> – line 1 should have a pair of brackets beside the type not the variable name</w:t>
+      </w:r>
+    </w:p>
+    <w:p>
+      <w:pPr>
+        <w:ind w:left="720"/>
+        <w:rPr>
+          <w:rFonts w:ascii="Courier New" w:hAnsi="Courier New" w:cs="Courier New"/>
+          <w:szCs w:val="24"/>
+        </w:rPr>
+      </w:pPr>
+      <w:r>
+        <w:rPr>
+          <w:rFonts w:ascii="Courier New" w:hAnsi="Courier New" w:cs="Courier New"/>
+          <w:szCs w:val="24"/>
+        </w:rPr>
+        <w:t xml:space="preserve">Output: </w:t>
+      </w:r>
+      <w:r>
+        <w:rPr>
+          <w:rFonts w:ascii="Courier New" w:hAnsi="Courier New" w:cs="Courier New"/>
+          <w:szCs w:val="24"/>
+        </w:rPr>
+        <w:t>4.0</w:t>
+      </w:r>
+    </w:p>
+    <w:p>
+      <w:pPr>
+        <w:rPr>
+          <w:szCs w:val="24"/>
+        </w:rPr>
+      </w:pPr>
+    </w:p>
+    <w:p>
+      <w:pPr>
+        <w:rPr>
+          <w:szCs w:val="24"/>
+        </w:rPr>
+      </w:pPr>
+      <w:r>
+        <w:rPr>
+          <w:szCs w:val="24"/>
+        </w:rPr>
         <w:t xml:space="preserve">What would be the output if the last line were changed </w:t>
       </w:r>
       <w:proofErr w:type="gramStart"/>
@@ -4625,6 +5271,31 @@
           <w:szCs w:val="24"/>
         </w:rPr>
         <w:t>]); ?</w:t>
+      </w:r>
+    </w:p>
+    <w:p>
+      <w:pPr>
+        <w:ind w:left="360"/>
+        <w:rPr>
+          <w:rFonts w:ascii="Courier New" w:hAnsi="Courier New" w:cs="Courier New"/>
+          <w:szCs w:val="24"/>
+        </w:rPr>
+      </w:pPr>
+    </w:p>
+    <w:p>
+      <w:pPr>
+        <w:ind w:left="360"/>
+        <w:rPr>
+          <w:rFonts w:ascii="Courier New" w:hAnsi="Courier New" w:cs="Courier New"/>
+          <w:szCs w:val="24"/>
+        </w:rPr>
+      </w:pPr>
+      <w:r>
+        <w:rPr>
+          <w:rFonts w:ascii="Courier New" w:hAnsi="Courier New" w:cs="Courier New"/>
+          <w:szCs w:val="24"/>
+        </w:rPr>
+        <w:t>Output: Syntax Error – array out of bounds exception</w:t>
       </w:r>
     </w:p>
     <w:p>
@@ -4706,6 +5377,40 @@
       <w:pPr>
         <w:pStyle w:val="Default"/>
         <w:ind w:left="360"/>
+        <w:rPr>
+          <w:sz w:val="22"/>
+          <w:szCs w:val="22"/>
+        </w:rPr>
+      </w:pPr>
+    </w:p>
+    <w:p>
+      <w:pPr>
+        <w:pStyle w:val="Default"/>
+        <w:ind w:left="360"/>
+        <w:rPr>
+          <w:rFonts w:ascii="Courier New" w:hAnsi="Courier New" w:cs="Courier New"/>
+        </w:rPr>
+      </w:pPr>
+      <w:proofErr w:type="gramStart"/>
+      <w:r>
+        <w:rPr>
+          <w:rFonts w:ascii="Courier New" w:hAnsi="Courier New" w:cs="Courier New"/>
+        </w:rPr>
+        <w:lastRenderedPageBreak/>
+        <w:t>monitor</w:t>
+      </w:r>
+      <w:proofErr w:type="gramEnd"/>
+      <w:r>
+        <w:rPr>
+          <w:rFonts w:ascii="Courier New" w:hAnsi="Courier New" w:cs="Courier New"/>
+        </w:rPr>
+        <w:t xml:space="preserve"> &gt;= threshold</w:t>
+      </w:r>
+    </w:p>
+    <w:p>
+      <w:pPr>
+        <w:pStyle w:val="Default"/>
+        <w:ind w:left="360"/>
       </w:pPr>
     </w:p>
     <w:p>
@@ -4740,10 +5445,50 @@
     </w:p>
     <w:p>
       <w:pPr>
+        <w:pStyle w:val="Default"/>
+        <w:rPr>
+          <w:sz w:val="22"/>
+          <w:szCs w:val="22"/>
+        </w:rPr>
+      </w:pPr>
+      <w:r>
+        <w:rPr>
+          <w:sz w:val="22"/>
+          <w:szCs w:val="22"/>
+        </w:rPr>
+        <w:t>The main difference is one of scope. An instance method has access to the instance variables and methods attached to the instance from which it is called. An instance method also has</w:t>
+      </w:r>
+      <w:r>
+        <w:rPr>
+          <w:sz w:val="22"/>
+          <w:szCs w:val="22"/>
+        </w:rPr>
+        <w:t xml:space="preserve"> access to any class variables or methods its class has.</w:t>
+      </w:r>
+    </w:p>
+    <w:p>
+      <w:pPr>
+        <w:pStyle w:val="Default"/>
+        <w:rPr>
+          <w:sz w:val="22"/>
+          <w:szCs w:val="22"/>
+        </w:rPr>
+      </w:pPr>
+      <w:r>
+        <w:rPr>
+          <w:sz w:val="22"/>
+          <w:szCs w:val="22"/>
+        </w:rPr>
+        <w:t>A class method only has access to the class variables for a particular class. It does not have access to variables stored in instances of the class. In Java, class methods and variables are declared using the ‘static’ modifier.</w:t>
+      </w:r>
+    </w:p>
+    <w:p>
+      <w:pPr>
         <w:pStyle w:val="ListParagraph"/>
         <w:rPr>
           <w:sz w:val="22"/>
           <w:szCs w:val="22"/>
+          <w:lang w:val="en-GB"/>
         </w:rPr>
       </w:pPr>
     </w:p>
@@ -4779,6 +5524,50 @@
     </w:p>
     <w:p>
       <w:pPr>
+        <w:pStyle w:val="Default"/>
+        <w:rPr>
+          <w:sz w:val="22"/>
+          <w:szCs w:val="22"/>
+        </w:rPr>
+      </w:pPr>
+      <w:r>
+        <w:rPr>
+          <w:sz w:val="22"/>
+          <w:szCs w:val="22"/>
+        </w:rPr>
+        <w:t>Public variable: accessible from outside the enclosing class.</w:t>
+      </w:r>
+    </w:p>
+    <w:p>
+      <w:pPr>
+        <w:pStyle w:val="Default"/>
+        <w:rPr>
+          <w:sz w:val="22"/>
+          <w:szCs w:val="22"/>
+        </w:rPr>
+      </w:pPr>
+      <w:r>
+        <w:rPr>
+          <w:sz w:val="22"/>
+          <w:szCs w:val="22"/>
+        </w:rPr>
+        <w:t>Private variable: accessible only by a given instance of a class.</w:t>
+      </w:r>
+    </w:p>
+    <w:p>
+      <w:pPr>
+        <w:pStyle w:val="Default"/>
+      </w:pPr>
+      <w:r>
+        <w:rPr>
+          <w:sz w:val="22"/>
+          <w:szCs w:val="22"/>
+        </w:rPr>
+        <w:t>Protected: like public, but restricted to objects within the same package as the enclosing class.</w:t>
+      </w:r>
+    </w:p>
+    <w:p>
+      <w:pPr>
         <w:pStyle w:val="ListParagraph"/>
         <w:rPr>
           <w:sz w:val="22"/>
@@ -5168,6 +5957,302 @@
           <w:szCs w:val="22"/>
         </w:rPr>
       </w:pPr>
+      <w:proofErr w:type="spellStart"/>
+      <w:proofErr w:type="gramStart"/>
+      <w:r>
+        <w:rPr>
+          <w:rFonts w:ascii="Courier New" w:hAnsi="Courier New" w:cs="Courier New"/>
+          <w:sz w:val="22"/>
+          <w:szCs w:val="22"/>
+        </w:rPr>
+        <w:t>lookupName</w:t>
+      </w:r>
+      <w:proofErr w:type="spellEnd"/>
+      <w:r>
+        <w:rPr>
+          <w:rFonts w:ascii="Courier New" w:hAnsi="Courier New" w:cs="Courier New"/>
+          <w:sz w:val="22"/>
+          <w:szCs w:val="22"/>
+        </w:rPr>
+        <w:t>(</w:t>
+      </w:r>
+      <w:proofErr w:type="gramEnd"/>
+      <w:r>
+        <w:rPr>
+          <w:rFonts w:ascii="Courier New" w:hAnsi="Courier New" w:cs="Courier New"/>
+          <w:sz w:val="22"/>
+          <w:szCs w:val="22"/>
+        </w:rPr>
+        <w:t>name)</w:t>
+      </w:r>
+    </w:p>
+    <w:p>
+      <w:pPr>
+        <w:pStyle w:val="Default"/>
+        <w:rPr>
+          <w:rFonts w:ascii="Courier New" w:hAnsi="Courier New" w:cs="Courier New"/>
+          <w:sz w:val="22"/>
+          <w:szCs w:val="22"/>
+        </w:rPr>
+      </w:pPr>
+      <w:proofErr w:type="spellStart"/>
+      <w:proofErr w:type="gramStart"/>
+      <w:r>
+        <w:rPr>
+          <w:rFonts w:ascii="Courier New" w:hAnsi="Courier New" w:cs="Courier New"/>
+          <w:sz w:val="22"/>
+          <w:szCs w:val="22"/>
+        </w:rPr>
+        <w:t>calculateCommission</w:t>
+      </w:r>
+      <w:proofErr w:type="spellEnd"/>
+      <w:r>
+        <w:rPr>
+          <w:rFonts w:ascii="Courier New" w:hAnsi="Courier New" w:cs="Courier New"/>
+          <w:sz w:val="22"/>
+          <w:szCs w:val="22"/>
+        </w:rPr>
+        <w:t>(</w:t>
+      </w:r>
+      <w:proofErr w:type="gramEnd"/>
+      <w:r>
+        <w:rPr>
+          <w:rFonts w:ascii="Courier New" w:hAnsi="Courier New" w:cs="Courier New"/>
+          <w:sz w:val="22"/>
+          <w:szCs w:val="22"/>
+        </w:rPr>
+        <w:t xml:space="preserve">sales, </w:t>
+      </w:r>
+      <w:proofErr w:type="spellStart"/>
+      <w:r>
+        <w:rPr>
+          <w:rFonts w:ascii="Courier New" w:hAnsi="Courier New" w:cs="Courier New"/>
+          <w:sz w:val="22"/>
+          <w:szCs w:val="22"/>
+        </w:rPr>
+        <w:t>commissionRate</w:t>
+      </w:r>
+      <w:proofErr w:type="spellEnd"/>
+      <w:r>
+        <w:rPr>
+          <w:rFonts w:ascii="Courier New" w:hAnsi="Courier New" w:cs="Courier New"/>
+          <w:sz w:val="22"/>
+          <w:szCs w:val="22"/>
+        </w:rPr>
+        <w:t>)</w:t>
+      </w:r>
+    </w:p>
+    <w:p>
+      <w:pPr>
+        <w:pStyle w:val="Default"/>
+        <w:rPr>
+          <w:rFonts w:ascii="Courier New" w:hAnsi="Courier New" w:cs="Courier New"/>
+          <w:sz w:val="22"/>
+          <w:szCs w:val="22"/>
+        </w:rPr>
+      </w:pPr>
+      <w:proofErr w:type="spellStart"/>
+      <w:proofErr w:type="gramStart"/>
+      <w:r>
+        <w:rPr>
+          <w:rFonts w:ascii="Courier New" w:hAnsi="Courier New" w:cs="Courier New"/>
+          <w:sz w:val="22"/>
+          <w:szCs w:val="22"/>
+        </w:rPr>
+        <w:t>exceededThreshold</w:t>
+      </w:r>
+      <w:proofErr w:type="spellEnd"/>
+      <w:r>
+        <w:rPr>
+          <w:rFonts w:ascii="Courier New" w:hAnsi="Courier New" w:cs="Courier New"/>
+          <w:sz w:val="22"/>
+          <w:szCs w:val="22"/>
+        </w:rPr>
+        <w:t>(</w:t>
+      </w:r>
+      <w:proofErr w:type="gramEnd"/>
+      <w:r>
+        <w:rPr>
+          <w:rFonts w:ascii="Courier New" w:hAnsi="Courier New" w:cs="Courier New"/>
+          <w:sz w:val="22"/>
+          <w:szCs w:val="22"/>
+        </w:rPr>
+        <w:t>commission</w:t>
+      </w:r>
+      <w:r>
+        <w:rPr>
+          <w:rFonts w:ascii="Courier New" w:hAnsi="Courier New" w:cs="Courier New"/>
+          <w:sz w:val="22"/>
+          <w:szCs w:val="22"/>
+        </w:rPr>
+        <w:t>)</w:t>
+      </w:r>
+    </w:p>
+    <w:p>
+      <w:pPr>
+        <w:pStyle w:val="Default"/>
+        <w:rPr>
+          <w:rFonts w:ascii="Courier New" w:hAnsi="Courier New" w:cs="Courier New"/>
+          <w:sz w:val="22"/>
+          <w:szCs w:val="22"/>
+        </w:rPr>
+      </w:pPr>
+      <w:proofErr w:type="gramStart"/>
+      <w:r>
+        <w:rPr>
+          <w:rFonts w:ascii="Courier New" w:hAnsi="Courier New" w:cs="Courier New"/>
+          <w:sz w:val="22"/>
+          <w:szCs w:val="22"/>
+        </w:rPr>
+        <w:t>shares</w:t>
+      </w:r>
+      <w:r>
+        <w:rPr>
+          <w:rFonts w:ascii="Courier New" w:hAnsi="Courier New" w:cs="Courier New"/>
+          <w:sz w:val="22"/>
+          <w:szCs w:val="22"/>
+        </w:rPr>
+        <w:t>(</w:t>
+      </w:r>
+      <w:proofErr w:type="gramEnd"/>
+      <w:r>
+        <w:rPr>
+          <w:rFonts w:ascii="Courier New" w:hAnsi="Courier New" w:cs="Courier New"/>
+          <w:sz w:val="22"/>
+          <w:szCs w:val="22"/>
+        </w:rPr>
+        <w:t>commission</w:t>
+      </w:r>
+      <w:r>
+        <w:rPr>
+          <w:rFonts w:ascii="Courier New" w:hAnsi="Courier New" w:cs="Courier New"/>
+          <w:sz w:val="22"/>
+          <w:szCs w:val="22"/>
+        </w:rPr>
+        <w:t xml:space="preserve">, </w:t>
+      </w:r>
+      <w:proofErr w:type="spellStart"/>
+      <w:r>
+        <w:rPr>
+          <w:rFonts w:ascii="Courier New" w:hAnsi="Courier New" w:cs="Courier New"/>
+          <w:sz w:val="22"/>
+          <w:szCs w:val="22"/>
+        </w:rPr>
+        <w:t>jobrole</w:t>
+      </w:r>
+      <w:proofErr w:type="spellEnd"/>
+      <w:r>
+        <w:rPr>
+          <w:rFonts w:ascii="Courier New" w:hAnsi="Courier New" w:cs="Courier New"/>
+          <w:sz w:val="22"/>
+          <w:szCs w:val="22"/>
+        </w:rPr>
+        <w:t xml:space="preserve">, </w:t>
+      </w:r>
+      <w:r>
+        <w:rPr>
+          <w:rFonts w:ascii="Courier New" w:hAnsi="Courier New" w:cs="Courier New"/>
+          <w:sz w:val="22"/>
+          <w:szCs w:val="22"/>
+        </w:rPr>
+        <w:t>duration</w:t>
+      </w:r>
+      <w:r>
+        <w:rPr>
+          <w:rFonts w:ascii="Courier New" w:hAnsi="Courier New" w:cs="Courier New"/>
+          <w:sz w:val="22"/>
+          <w:szCs w:val="22"/>
+        </w:rPr>
+        <w:t>)</w:t>
+      </w:r>
+    </w:p>
+    <w:p>
+      <w:pPr>
+        <w:pStyle w:val="Default"/>
+        <w:rPr>
+          <w:rFonts w:ascii="Courier New" w:hAnsi="Courier New" w:cs="Courier New"/>
+          <w:sz w:val="22"/>
+          <w:szCs w:val="22"/>
+        </w:rPr>
+      </w:pPr>
+      <w:proofErr w:type="gramStart"/>
+      <w:r>
+        <w:rPr>
+          <w:rFonts w:ascii="Courier New" w:hAnsi="Courier New" w:cs="Courier New"/>
+          <w:sz w:val="22"/>
+          <w:szCs w:val="22"/>
+        </w:rPr>
+        <w:t>shares</w:t>
+      </w:r>
+      <w:r>
+        <w:rPr>
+          <w:rFonts w:ascii="Courier New" w:hAnsi="Courier New" w:cs="Courier New"/>
+          <w:sz w:val="22"/>
+          <w:szCs w:val="22"/>
+        </w:rPr>
+        <w:t>(</w:t>
+      </w:r>
+      <w:proofErr w:type="gramEnd"/>
+      <w:r>
+        <w:rPr>
+          <w:rFonts w:ascii="Courier New" w:hAnsi="Courier New" w:cs="Courier New"/>
+          <w:sz w:val="22"/>
+          <w:szCs w:val="22"/>
+        </w:rPr>
+        <w:t>commission</w:t>
+      </w:r>
+      <w:r>
+        <w:rPr>
+          <w:rFonts w:ascii="Courier New" w:hAnsi="Courier New" w:cs="Courier New"/>
+          <w:sz w:val="22"/>
+          <w:szCs w:val="22"/>
+        </w:rPr>
+        <w:t xml:space="preserve">, </w:t>
+      </w:r>
+      <w:proofErr w:type="spellStart"/>
+      <w:r>
+        <w:rPr>
+          <w:rFonts w:ascii="Courier New" w:hAnsi="Courier New" w:cs="Courier New"/>
+          <w:sz w:val="22"/>
+          <w:szCs w:val="22"/>
+        </w:rPr>
+        <w:t>jobrole</w:t>
+      </w:r>
+      <w:proofErr w:type="spellEnd"/>
+      <w:r>
+        <w:rPr>
+          <w:rFonts w:ascii="Courier New" w:hAnsi="Courier New" w:cs="Courier New"/>
+          <w:sz w:val="22"/>
+          <w:szCs w:val="22"/>
+        </w:rPr>
+        <w:t xml:space="preserve">, </w:t>
+      </w:r>
+      <w:r>
+        <w:rPr>
+          <w:rFonts w:ascii="Courier New" w:hAnsi="Courier New" w:cs="Courier New"/>
+          <w:sz w:val="22"/>
+          <w:szCs w:val="22"/>
+        </w:rPr>
+        <w:t>duration</w:t>
+      </w:r>
+      <w:r>
+        <w:rPr>
+          <w:rFonts w:ascii="Courier New" w:hAnsi="Courier New" w:cs="Courier New"/>
+          <w:sz w:val="22"/>
+          <w:szCs w:val="22"/>
+        </w:rPr>
+        <w:t>)</w:t>
+      </w:r>
+    </w:p>
+    <w:p>
+      <w:pPr>
+        <w:pStyle w:val="Default"/>
+        <w:rPr>
+          <w:rFonts w:ascii="Courier New" w:hAnsi="Courier New" w:cs="Courier New"/>
+          <w:sz w:val="22"/>
+          <w:szCs w:val="22"/>
+        </w:rPr>
+      </w:pPr>
     </w:p>
     <w:p>
       <w:pPr>
@@ -5236,6 +6321,109 @@
           <w:szCs w:val="22"/>
         </w:rPr>
       </w:pPr>
+      <w:r>
+        <w:rPr>
+          <w:sz w:val="22"/>
+          <w:szCs w:val="22"/>
+        </w:rPr>
+        <w:t xml:space="preserve">A class defines an object type. It consists of a set of variables and methods. Classes are instantiated, creating objects that are new instances of that class. </w:t>
+      </w:r>
+      <w:r>
+        <w:rPr>
+          <w:sz w:val="22"/>
+          <w:szCs w:val="22"/>
+        </w:rPr>
+        <w:t>Instances have all the variables of their class, and can have all the class’s non-static methods called on them.</w:t>
+      </w:r>
+    </w:p>
+    <w:p>
+      <w:pPr>
+        <w:pStyle w:val="Default"/>
+        <w:ind w:left="360"/>
+        <w:rPr>
+          <w:sz w:val="22"/>
+          <w:szCs w:val="22"/>
+        </w:rPr>
+      </w:pPr>
+    </w:p>
+    <w:p>
+      <w:pPr>
+        <w:pStyle w:val="Default"/>
+        <w:ind w:left="360"/>
+        <w:rPr>
+          <w:sz w:val="22"/>
+          <w:szCs w:val="22"/>
+        </w:rPr>
+      </w:pPr>
+      <w:r>
+        <w:rPr>
+          <w:sz w:val="22"/>
+          <w:szCs w:val="22"/>
+        </w:rPr>
+        <w:t>Class definitions and interface definitions are similar because they both define methods</w:t>
+      </w:r>
+      <w:r>
+        <w:rPr>
+          <w:sz w:val="22"/>
+          <w:szCs w:val="22"/>
+        </w:rPr>
+        <w:t xml:space="preserve"> and can also define static, final variables</w:t>
+      </w:r>
+      <w:r>
+        <w:rPr>
+          <w:sz w:val="22"/>
+          <w:szCs w:val="22"/>
+        </w:rPr>
+        <w:t>.</w:t>
+      </w:r>
+      <w:r>
+        <w:rPr>
+          <w:sz w:val="22"/>
+          <w:szCs w:val="22"/>
+        </w:rPr>
+        <w:t xml:space="preserve"> Interfaces define a set of abstract methods. They contain no implementation of these methods, just the types of parameter the methods accept, and the return type of those methods. Classes can ‘implement’ interfaces. This means they have one method definition for each of the abstract method definitions set by the interface.</w:t>
+      </w:r>
+    </w:p>
+    <w:p>
+      <w:pPr>
+        <w:pStyle w:val="Default"/>
+        <w:ind w:left="360"/>
+        <w:rPr>
+          <w:sz w:val="22"/>
+          <w:szCs w:val="22"/>
+        </w:rPr>
+      </w:pPr>
+    </w:p>
+    <w:p>
+      <w:pPr>
+        <w:pStyle w:val="Default"/>
+        <w:ind w:left="360"/>
+        <w:rPr>
+          <w:sz w:val="22"/>
+          <w:szCs w:val="22"/>
+        </w:rPr>
+      </w:pPr>
+      <w:r>
+        <w:rPr>
+          <w:sz w:val="22"/>
+          <w:szCs w:val="22"/>
+        </w:rPr>
+        <w:t xml:space="preserve">Like interfaces, classes can also contain abstract methods. If a class contains at least one abstract method, the whole class is declared abstract. An abstract class cannot be </w:t>
+      </w:r>
+      <w:r>
+        <w:rPr>
+          <w:sz w:val="22"/>
+          <w:szCs w:val="22"/>
+        </w:rPr>
+        <w:t>instantiated</w:t>
+      </w:r>
+      <w:r>
+        <w:rPr>
+          <w:sz w:val="22"/>
+          <w:szCs w:val="22"/>
+        </w:rPr>
+        <w:t>. It can be inherited from by other classes, who in turn will become abstract unless they define the abstract methods.</w:t>
+      </w:r>
     </w:p>
     <w:p>
       <w:pPr>
@@ -5745,6 +6933,7 @@
           <w:szCs w:val="22"/>
           <w:lang w:val="en-GB"/>
         </w:rPr>
+        <w:lastRenderedPageBreak/>
         <w:t xml:space="preserve">  </w:t>
       </w:r>
       <w:proofErr w:type="gramStart"/>
@@ -6289,100 +7478,6 @@
         </w:rPr>
         <w:t xml:space="preserve">”); </w:t>
       </w:r>
-      <w:r>
-        <w:rPr>
-          <w:rFonts w:ascii="Courier New" w:eastAsiaTheme="minorHAnsi" w:hAnsi="Courier New" w:cs="Courier New"/>
-          <w:color w:val="000000"/>
-          <w:sz w:val="22"/>
-          <w:szCs w:val="22"/>
-          <w:lang w:val="en-GB"/>
-        </w:rPr>
-        <w:br/>
-      </w:r>
-      <w:r>
-        <w:rPr>
-          <w:rFonts w:ascii="Courier New" w:eastAsiaTheme="minorHAnsi" w:hAnsi="Courier New" w:cs="Courier New"/>
-          <w:color w:val="000000"/>
-          <w:sz w:val="22"/>
-          <w:szCs w:val="22"/>
-          <w:lang w:val="en-GB"/>
-        </w:rPr>
-        <w:t>Book</w:t>
-      </w:r>
-      <w:r>
-        <w:rPr>
-          <w:rFonts w:ascii="Courier New" w:eastAsiaTheme="minorHAnsi" w:hAnsi="Courier New" w:cs="Courier New"/>
-          <w:color w:val="000000"/>
-          <w:sz w:val="22"/>
-          <w:szCs w:val="22"/>
-          <w:lang w:val="en-GB"/>
-        </w:rPr>
-        <w:t xml:space="preserve"> </w:t>
-      </w:r>
-      <w:proofErr w:type="spellStart"/>
-      <w:r>
-        <w:rPr>
-          <w:rFonts w:ascii="Courier New" w:eastAsiaTheme="minorHAnsi" w:hAnsi="Courier New" w:cs="Courier New"/>
-          <w:color w:val="000000"/>
-          <w:sz w:val="22"/>
-          <w:szCs w:val="22"/>
-          <w:lang w:val="en-GB"/>
-        </w:rPr>
-        <w:t>ThirtyNineSteps</w:t>
-      </w:r>
-      <w:proofErr w:type="spellEnd"/>
-      <w:r>
-        <w:rPr>
-          <w:rFonts w:ascii="Courier New" w:eastAsiaTheme="minorHAnsi" w:hAnsi="Courier New" w:cs="Courier New"/>
-          <w:color w:val="000000"/>
-          <w:sz w:val="22"/>
-          <w:szCs w:val="22"/>
-          <w:lang w:val="en-GB"/>
-        </w:rPr>
-        <w:t xml:space="preserve"> = new</w:t>
-      </w:r>
-      <w:r>
-        <w:rPr>
-          <w:rFonts w:ascii="Courier New" w:eastAsiaTheme="minorHAnsi" w:hAnsi="Courier New" w:cs="Courier New"/>
-          <w:color w:val="000000"/>
-          <w:sz w:val="22"/>
-          <w:szCs w:val="22"/>
-          <w:lang w:val="en-GB"/>
-        </w:rPr>
-        <w:t xml:space="preserve"> </w:t>
-      </w:r>
-      <w:proofErr w:type="spellStart"/>
-      <w:r>
-        <w:rPr>
-          <w:rFonts w:ascii="Courier New" w:eastAsiaTheme="minorHAnsi" w:hAnsi="Courier New" w:cs="Courier New"/>
-          <w:color w:val="000000"/>
-          <w:sz w:val="22"/>
-          <w:szCs w:val="22"/>
-          <w:lang w:val="en-GB"/>
-        </w:rPr>
-        <w:t>AnotherClass</w:t>
-      </w:r>
-      <w:proofErr w:type="spellEnd"/>
-      <w:r>
-        <w:rPr>
-          <w:rFonts w:ascii="Courier New" w:eastAsiaTheme="minorHAnsi" w:hAnsi="Courier New" w:cs="Courier New"/>
-          <w:color w:val="000000"/>
-          <w:sz w:val="22"/>
-          <w:szCs w:val="22"/>
-          <w:lang w:val="en-GB"/>
-        </w:rPr>
-        <w:t>(“Thirty-Nine Steps”,78.9</w:t>
-      </w:r>
-      <w:r>
-        <w:rPr>
-          <w:rFonts w:ascii="Courier New" w:eastAsiaTheme="minorHAnsi" w:hAnsi="Courier New" w:cs="Courier New"/>
-          <w:color w:val="000000"/>
-          <w:sz w:val="22"/>
-          <w:szCs w:val="22"/>
-          <w:lang w:val="en-GB"/>
-        </w:rPr>
-        <w:t xml:space="preserve">); </w:t>
-      </w:r>
     </w:p>
     <w:p>
       <w:pPr>
@@ -6403,41 +7498,20 @@
           <w:color w:val="000000"/>
           <w:sz w:val="22"/>
           <w:szCs w:val="22"/>
-          <w:lang w:val="en-GB"/>
-        </w:rPr>
-        <w:t xml:space="preserve">Book b = new </w:t>
-      </w:r>
-      <w:proofErr w:type="gramStart"/>
-      <w:r>
-        <w:rPr>
-          <w:rFonts w:ascii="Courier New" w:eastAsiaTheme="minorHAnsi" w:hAnsi="Courier New" w:cs="Courier New"/>
-          <w:color w:val="000000"/>
-          <w:sz w:val="22"/>
-          <w:szCs w:val="22"/>
-          <w:lang w:val="en-GB"/>
-        </w:rPr>
-        <w:t>Book</w:t>
-      </w:r>
-      <w:r>
-        <w:rPr>
-          <w:rFonts w:ascii="Courier New" w:eastAsiaTheme="minorHAnsi" w:hAnsi="Courier New" w:cs="Courier New"/>
-          <w:color w:val="000000"/>
-          <w:sz w:val="22"/>
-          <w:szCs w:val="22"/>
-          <w:lang w:val="en-GB"/>
-        </w:rPr>
-        <w:t>(</w:t>
-      </w:r>
-      <w:proofErr w:type="gramEnd"/>
-      <w:r>
-        <w:rPr>
-          <w:rFonts w:ascii="Courier New" w:eastAsiaTheme="minorHAnsi" w:hAnsi="Courier New" w:cs="Courier New"/>
-          <w:color w:val="000000"/>
-          <w:sz w:val="22"/>
-          <w:szCs w:val="22"/>
-          <w:lang w:val="en-GB"/>
-        </w:rPr>
-        <w:t xml:space="preserve">); </w:t>
+          <w:u w:val="single"/>
+          <w:lang w:val="en-GB"/>
+        </w:rPr>
+        <w:t>Illegal</w:t>
+      </w:r>
+      <w:r>
+        <w:rPr>
+          <w:rFonts w:ascii="Courier New" w:eastAsiaTheme="minorHAnsi" w:hAnsi="Courier New" w:cs="Courier New"/>
+          <w:color w:val="000000"/>
+          <w:sz w:val="22"/>
+          <w:szCs w:val="22"/>
+          <w:lang w:val="en-GB"/>
+        </w:rPr>
+        <w:t xml:space="preserve"> – the Citizen class is not defined.</w:t>
       </w:r>
     </w:p>
     <w:p>
@@ -6453,6 +7527,68 @@
           <w:lang w:val="en-GB"/>
         </w:rPr>
       </w:pPr>
+      <w:r>
+        <w:rPr>
+          <w:rFonts w:ascii="Courier New" w:eastAsiaTheme="minorHAnsi" w:hAnsi="Courier New" w:cs="Courier New"/>
+          <w:color w:val="000000"/>
+          <w:sz w:val="22"/>
+          <w:szCs w:val="22"/>
+          <w:lang w:val="en-GB"/>
+        </w:rPr>
+        <w:br/>
+      </w:r>
+      <w:r>
+        <w:rPr>
+          <w:rFonts w:ascii="Courier New" w:eastAsiaTheme="minorHAnsi" w:hAnsi="Courier New" w:cs="Courier New"/>
+          <w:color w:val="000000"/>
+          <w:sz w:val="22"/>
+          <w:szCs w:val="22"/>
+          <w:lang w:val="en-GB"/>
+        </w:rPr>
+        <w:t>Book</w:t>
+      </w:r>
+      <w:r>
+        <w:rPr>
+          <w:rFonts w:ascii="Courier New" w:eastAsiaTheme="minorHAnsi" w:hAnsi="Courier New" w:cs="Courier New"/>
+          <w:color w:val="000000"/>
+          <w:sz w:val="22"/>
+          <w:szCs w:val="22"/>
+          <w:lang w:val="en-GB"/>
+        </w:rPr>
+        <w:t xml:space="preserve"> </w:t>
+      </w:r>
+      <w:proofErr w:type="spellStart"/>
+      <w:r>
+        <w:rPr>
+          <w:rFonts w:ascii="Courier New" w:eastAsiaTheme="minorHAnsi" w:hAnsi="Courier New" w:cs="Courier New"/>
+          <w:color w:val="000000"/>
+          <w:sz w:val="22"/>
+          <w:szCs w:val="22"/>
+          <w:lang w:val="en-GB"/>
+        </w:rPr>
+        <w:t>ThirtyNineSteps</w:t>
+      </w:r>
+      <w:proofErr w:type="spellEnd"/>
+      <w:r>
+        <w:rPr>
+          <w:rFonts w:ascii="Courier New" w:eastAsiaTheme="minorHAnsi" w:hAnsi="Courier New" w:cs="Courier New"/>
+          <w:color w:val="000000"/>
+          <w:sz w:val="22"/>
+          <w:szCs w:val="22"/>
+          <w:lang w:val="en-GB"/>
+        </w:rPr>
+        <w:t xml:space="preserve"> = new</w:t>
+      </w:r>
+      <w:r>
+        <w:rPr>
+          <w:rFonts w:ascii="Courier New" w:eastAsiaTheme="minorHAnsi" w:hAnsi="Courier New" w:cs="Courier New"/>
+          <w:color w:val="000000"/>
+          <w:sz w:val="22"/>
+          <w:szCs w:val="22"/>
+          <w:lang w:val="en-GB"/>
+        </w:rPr>
+        <w:t xml:space="preserve"> </w:t>
+      </w:r>
       <w:proofErr w:type="spellStart"/>
       <w:proofErr w:type="gramStart"/>
       <w:r>
@@ -6463,17 +7599,7 @@
           <w:szCs w:val="22"/>
           <w:lang w:val="en-GB"/>
         </w:rPr>
-        <w:t>b</w:t>
-      </w:r>
-      <w:r>
-        <w:rPr>
-          <w:rFonts w:ascii="Courier New" w:eastAsiaTheme="minorHAnsi" w:hAnsi="Courier New" w:cs="Courier New"/>
-          <w:color w:val="000000"/>
-          <w:sz w:val="22"/>
-          <w:szCs w:val="22"/>
-          <w:lang w:val="en-GB"/>
-        </w:rPr>
-        <w:t>.getDetails</w:t>
+        <w:t>AnotherClass</w:t>
       </w:r>
       <w:proofErr w:type="spellEnd"/>
       <w:r>
@@ -6487,6 +7613,16 @@
         <w:t>(</w:t>
       </w:r>
       <w:proofErr w:type="gramEnd"/>
+      <w:r>
+        <w:rPr>
+          <w:rFonts w:ascii="Courier New" w:eastAsiaTheme="minorHAnsi" w:hAnsi="Courier New" w:cs="Courier New"/>
+          <w:color w:val="000000"/>
+          <w:sz w:val="22"/>
+          <w:szCs w:val="22"/>
+          <w:lang w:val="en-GB"/>
+        </w:rPr>
+        <w:t>“Thirty-Nine Steps”,78.9</w:t>
+      </w:r>
       <w:r>
         <w:rPr>
           <w:rFonts w:ascii="Courier New" w:eastAsiaTheme="minorHAnsi" w:hAnsi="Courier New" w:cs="Courier New"/>
@@ -6517,9 +7653,20 @@
           <w:color w:val="000000"/>
           <w:sz w:val="22"/>
           <w:szCs w:val="22"/>
-          <w:lang w:val="en-GB"/>
-        </w:rPr>
-        <w:t xml:space="preserve">Book </w:t>
+          <w:u w:val="single"/>
+          <w:lang w:val="en-GB"/>
+        </w:rPr>
+        <w:t>Illegal</w:t>
+      </w:r>
+      <w:r>
+        <w:rPr>
+          <w:rFonts w:ascii="Courier New" w:eastAsiaTheme="minorHAnsi" w:hAnsi="Courier New" w:cs="Courier New"/>
+          <w:color w:val="000000"/>
+          <w:sz w:val="22"/>
+          <w:szCs w:val="22"/>
+          <w:lang w:val="en-GB"/>
+        </w:rPr>
+        <w:t xml:space="preserve"> – the </w:t>
       </w:r>
       <w:proofErr w:type="spellStart"/>
       <w:r>
@@ -6530,7 +7677,7 @@
           <w:szCs w:val="22"/>
           <w:lang w:val="en-GB"/>
         </w:rPr>
-        <w:t>TopBestSeller</w:t>
+        <w:t>AnotherClass</w:t>
       </w:r>
       <w:proofErr w:type="spellEnd"/>
       <w:r>
@@ -6541,7 +7688,17 @@
           <w:szCs w:val="22"/>
           <w:lang w:val="en-GB"/>
         </w:rPr>
-        <w:t xml:space="preserve">; </w:t>
+        <w:t xml:space="preserve"> </w:t>
+      </w:r>
+      <w:r>
+        <w:rPr>
+          <w:rFonts w:ascii="Courier New" w:eastAsiaTheme="minorHAnsi" w:hAnsi="Courier New" w:cs="Courier New"/>
+          <w:color w:val="000000"/>
+          <w:sz w:val="22"/>
+          <w:szCs w:val="22"/>
+          <w:lang w:val="en-GB"/>
+        </w:rPr>
+        <w:t>class is not defined.</w:t>
       </w:r>
     </w:p>
     <w:p>
@@ -6557,6 +7714,116 @@
           <w:lang w:val="en-GB"/>
         </w:rPr>
       </w:pPr>
+    </w:p>
+    <w:p>
+      <w:pPr>
+        <w:autoSpaceDE w:val="0"/>
+        <w:autoSpaceDN w:val="0"/>
+        <w:adjustRightInd w:val="0"/>
+        <w:rPr>
+          <w:rFonts w:ascii="Courier New" w:eastAsiaTheme="minorHAnsi" w:hAnsi="Courier New" w:cs="Courier New"/>
+          <w:color w:val="000000"/>
+          <w:sz w:val="22"/>
+          <w:szCs w:val="22"/>
+          <w:lang w:val="en-GB"/>
+        </w:rPr>
+      </w:pPr>
+      <w:r>
+        <w:rPr>
+          <w:rFonts w:ascii="Courier New" w:eastAsiaTheme="minorHAnsi" w:hAnsi="Courier New" w:cs="Courier New"/>
+          <w:color w:val="000000"/>
+          <w:sz w:val="22"/>
+          <w:szCs w:val="22"/>
+          <w:lang w:val="en-GB"/>
+        </w:rPr>
+        <w:t xml:space="preserve">Book b = new </w:t>
+      </w:r>
+      <w:proofErr w:type="gramStart"/>
+      <w:r>
+        <w:rPr>
+          <w:rFonts w:ascii="Courier New" w:eastAsiaTheme="minorHAnsi" w:hAnsi="Courier New" w:cs="Courier New"/>
+          <w:color w:val="000000"/>
+          <w:sz w:val="22"/>
+          <w:szCs w:val="22"/>
+          <w:lang w:val="en-GB"/>
+        </w:rPr>
+        <w:t>Book</w:t>
+      </w:r>
+      <w:r>
+        <w:rPr>
+          <w:rFonts w:ascii="Courier New" w:eastAsiaTheme="minorHAnsi" w:hAnsi="Courier New" w:cs="Courier New"/>
+          <w:color w:val="000000"/>
+          <w:sz w:val="22"/>
+          <w:szCs w:val="22"/>
+          <w:lang w:val="en-GB"/>
+        </w:rPr>
+        <w:t>(</w:t>
+      </w:r>
+      <w:proofErr w:type="gramEnd"/>
+      <w:r>
+        <w:rPr>
+          <w:rFonts w:ascii="Courier New" w:eastAsiaTheme="minorHAnsi" w:hAnsi="Courier New" w:cs="Courier New"/>
+          <w:color w:val="000000"/>
+          <w:sz w:val="22"/>
+          <w:szCs w:val="22"/>
+          <w:lang w:val="en-GB"/>
+        </w:rPr>
+        <w:t xml:space="preserve">); </w:t>
+      </w:r>
+    </w:p>
+    <w:p>
+      <w:pPr>
+        <w:autoSpaceDE w:val="0"/>
+        <w:autoSpaceDN w:val="0"/>
+        <w:adjustRightInd w:val="0"/>
+        <w:rPr>
+          <w:rFonts w:ascii="Courier New" w:eastAsiaTheme="minorHAnsi" w:hAnsi="Courier New" w:cs="Courier New"/>
+          <w:color w:val="000000"/>
+          <w:sz w:val="22"/>
+          <w:szCs w:val="22"/>
+          <w:u w:val="single"/>
+          <w:lang w:val="en-GB"/>
+        </w:rPr>
+      </w:pPr>
+      <w:r>
+        <w:rPr>
+          <w:rFonts w:ascii="Courier New" w:eastAsiaTheme="minorHAnsi" w:hAnsi="Courier New" w:cs="Courier New"/>
+          <w:color w:val="000000"/>
+          <w:sz w:val="22"/>
+          <w:szCs w:val="22"/>
+          <w:u w:val="single"/>
+          <w:lang w:val="en-GB"/>
+        </w:rPr>
+        <w:t>Legal</w:t>
+      </w:r>
+    </w:p>
+    <w:p>
+      <w:pPr>
+        <w:autoSpaceDE w:val="0"/>
+        <w:autoSpaceDN w:val="0"/>
+        <w:adjustRightInd w:val="0"/>
+        <w:rPr>
+          <w:rFonts w:ascii="Courier New" w:eastAsiaTheme="minorHAnsi" w:hAnsi="Courier New" w:cs="Courier New"/>
+          <w:color w:val="000000"/>
+          <w:sz w:val="22"/>
+          <w:szCs w:val="22"/>
+          <w:lang w:val="en-GB"/>
+        </w:rPr>
+      </w:pPr>
+    </w:p>
+    <w:p>
+      <w:pPr>
+        <w:autoSpaceDE w:val="0"/>
+        <w:autoSpaceDN w:val="0"/>
+        <w:adjustRightInd w:val="0"/>
+        <w:rPr>
+          <w:rFonts w:ascii="Courier New" w:eastAsiaTheme="minorHAnsi" w:hAnsi="Courier New" w:cs="Courier New"/>
+          <w:color w:val="000000"/>
+          <w:sz w:val="22"/>
+          <w:szCs w:val="22"/>
+          <w:lang w:val="en-GB"/>
+        </w:rPr>
+      </w:pPr>
       <w:proofErr w:type="spellStart"/>
       <w:proofErr w:type="gramStart"/>
       <w:r>
@@ -6567,8 +7834,192 @@
           <w:szCs w:val="22"/>
           <w:lang w:val="en-GB"/>
         </w:rPr>
+        <w:t>b</w:t>
+      </w:r>
+      <w:r>
+        <w:rPr>
+          <w:rFonts w:ascii="Courier New" w:eastAsiaTheme="minorHAnsi" w:hAnsi="Courier New" w:cs="Courier New"/>
+          <w:color w:val="000000"/>
+          <w:sz w:val="22"/>
+          <w:szCs w:val="22"/>
+          <w:lang w:val="en-GB"/>
+        </w:rPr>
+        <w:t>.getDetails</w:t>
+      </w:r>
+      <w:proofErr w:type="spellEnd"/>
+      <w:r>
+        <w:rPr>
+          <w:rFonts w:ascii="Courier New" w:eastAsiaTheme="minorHAnsi" w:hAnsi="Courier New" w:cs="Courier New"/>
+          <w:color w:val="000000"/>
+          <w:sz w:val="22"/>
+          <w:szCs w:val="22"/>
+          <w:lang w:val="en-GB"/>
+        </w:rPr>
+        <w:t>(</w:t>
+      </w:r>
+      <w:proofErr w:type="gramEnd"/>
+      <w:r>
+        <w:rPr>
+          <w:rFonts w:ascii="Courier New" w:eastAsiaTheme="minorHAnsi" w:hAnsi="Courier New" w:cs="Courier New"/>
+          <w:color w:val="000000"/>
+          <w:sz w:val="22"/>
+          <w:szCs w:val="22"/>
+          <w:lang w:val="en-GB"/>
+        </w:rPr>
+        <w:t xml:space="preserve">); </w:t>
+      </w:r>
+    </w:p>
+    <w:p>
+      <w:pPr>
+        <w:autoSpaceDE w:val="0"/>
+        <w:autoSpaceDN w:val="0"/>
+        <w:adjustRightInd w:val="0"/>
+        <w:rPr>
+          <w:rFonts w:ascii="Courier New" w:eastAsiaTheme="minorHAnsi" w:hAnsi="Courier New" w:cs="Courier New"/>
+          <w:color w:val="000000"/>
+          <w:sz w:val="22"/>
+          <w:szCs w:val="22"/>
+          <w:u w:val="single"/>
+          <w:lang w:val="en-GB"/>
+        </w:rPr>
+      </w:pPr>
+      <w:r>
+        <w:rPr>
+          <w:rFonts w:ascii="Courier New" w:eastAsiaTheme="minorHAnsi" w:hAnsi="Courier New" w:cs="Courier New"/>
+          <w:color w:val="000000"/>
+          <w:sz w:val="22"/>
+          <w:szCs w:val="22"/>
+          <w:u w:val="single"/>
+          <w:lang w:val="en-GB"/>
+        </w:rPr>
+        <w:t>Legal</w:t>
+      </w:r>
+    </w:p>
+    <w:p>
+      <w:pPr>
+        <w:autoSpaceDE w:val="0"/>
+        <w:autoSpaceDN w:val="0"/>
+        <w:adjustRightInd w:val="0"/>
+        <w:rPr>
+          <w:rFonts w:ascii="Courier New" w:eastAsiaTheme="minorHAnsi" w:hAnsi="Courier New" w:cs="Courier New"/>
+          <w:color w:val="000000"/>
+          <w:sz w:val="22"/>
+          <w:szCs w:val="22"/>
+          <w:lang w:val="en-GB"/>
+        </w:rPr>
+      </w:pPr>
+    </w:p>
+    <w:p>
+      <w:pPr>
+        <w:autoSpaceDE w:val="0"/>
+        <w:autoSpaceDN w:val="0"/>
+        <w:adjustRightInd w:val="0"/>
+        <w:rPr>
+          <w:rFonts w:ascii="Courier New" w:eastAsiaTheme="minorHAnsi" w:hAnsi="Courier New" w:cs="Courier New"/>
+          <w:color w:val="000000"/>
+          <w:sz w:val="22"/>
+          <w:szCs w:val="22"/>
+          <w:lang w:val="en-GB"/>
+        </w:rPr>
+      </w:pPr>
+      <w:r>
+        <w:rPr>
+          <w:rFonts w:ascii="Courier New" w:eastAsiaTheme="minorHAnsi" w:hAnsi="Courier New" w:cs="Courier New"/>
+          <w:color w:val="000000"/>
+          <w:sz w:val="22"/>
+          <w:szCs w:val="22"/>
+          <w:lang w:val="en-GB"/>
+        </w:rPr>
+        <w:t xml:space="preserve">Book </w:t>
+      </w:r>
+      <w:proofErr w:type="spellStart"/>
+      <w:r>
+        <w:rPr>
+          <w:rFonts w:ascii="Courier New" w:eastAsiaTheme="minorHAnsi" w:hAnsi="Courier New" w:cs="Courier New"/>
+          <w:color w:val="000000"/>
+          <w:sz w:val="22"/>
+          <w:szCs w:val="22"/>
+          <w:lang w:val="en-GB"/>
+        </w:rPr>
         <w:t>TopBestSeller</w:t>
       </w:r>
+      <w:proofErr w:type="spellEnd"/>
+      <w:r>
+        <w:rPr>
+          <w:rFonts w:ascii="Courier New" w:eastAsiaTheme="minorHAnsi" w:hAnsi="Courier New" w:cs="Courier New"/>
+          <w:color w:val="000000"/>
+          <w:sz w:val="22"/>
+          <w:szCs w:val="22"/>
+          <w:lang w:val="en-GB"/>
+        </w:rPr>
+        <w:t xml:space="preserve">; </w:t>
+      </w:r>
+    </w:p>
+    <w:p>
+      <w:pPr>
+        <w:autoSpaceDE w:val="0"/>
+        <w:autoSpaceDN w:val="0"/>
+        <w:adjustRightInd w:val="0"/>
+        <w:rPr>
+          <w:rFonts w:ascii="Courier New" w:eastAsiaTheme="minorHAnsi" w:hAnsi="Courier New" w:cs="Courier New"/>
+          <w:color w:val="000000"/>
+          <w:sz w:val="22"/>
+          <w:szCs w:val="22"/>
+          <w:u w:val="single"/>
+          <w:lang w:val="en-GB"/>
+        </w:rPr>
+      </w:pPr>
+      <w:r>
+        <w:rPr>
+          <w:rFonts w:ascii="Courier New" w:eastAsiaTheme="minorHAnsi" w:hAnsi="Courier New" w:cs="Courier New"/>
+          <w:color w:val="000000"/>
+          <w:sz w:val="22"/>
+          <w:szCs w:val="22"/>
+          <w:u w:val="single"/>
+          <w:lang w:val="en-GB"/>
+        </w:rPr>
+        <w:t>Legal</w:t>
+      </w:r>
+    </w:p>
+    <w:p>
+      <w:pPr>
+        <w:autoSpaceDE w:val="0"/>
+        <w:autoSpaceDN w:val="0"/>
+        <w:adjustRightInd w:val="0"/>
+        <w:rPr>
+          <w:rFonts w:ascii="Courier New" w:eastAsiaTheme="minorHAnsi" w:hAnsi="Courier New" w:cs="Courier New"/>
+          <w:color w:val="000000"/>
+          <w:sz w:val="22"/>
+          <w:szCs w:val="22"/>
+          <w:lang w:val="en-GB"/>
+        </w:rPr>
+      </w:pPr>
+    </w:p>
+    <w:p>
+      <w:pPr>
+        <w:autoSpaceDE w:val="0"/>
+        <w:autoSpaceDN w:val="0"/>
+        <w:adjustRightInd w:val="0"/>
+        <w:rPr>
+          <w:rFonts w:ascii="Courier New" w:eastAsiaTheme="minorHAnsi" w:hAnsi="Courier New" w:cs="Courier New"/>
+          <w:color w:val="000000"/>
+          <w:sz w:val="22"/>
+          <w:szCs w:val="22"/>
+          <w:lang w:val="en-GB"/>
+        </w:rPr>
+      </w:pPr>
+      <w:proofErr w:type="spellStart"/>
+      <w:proofErr w:type="gramStart"/>
+      <w:r>
+        <w:rPr>
+          <w:rFonts w:ascii="Courier New" w:eastAsiaTheme="minorHAnsi" w:hAnsi="Courier New" w:cs="Courier New"/>
+          <w:color w:val="000000"/>
+          <w:sz w:val="22"/>
+          <w:szCs w:val="22"/>
+          <w:lang w:val="en-GB"/>
+        </w:rPr>
+        <w:t>TopBestSeller</w:t>
+      </w:r>
       <w:r>
         <w:rPr>
           <w:rFonts w:ascii="Courier New" w:eastAsiaTheme="minorHAnsi" w:hAnsi="Courier New" w:cs="Courier New"/>
@@ -6600,6 +8051,71 @@
           <w:lang w:val="en-GB"/>
         </w:rPr>
         <w:t xml:space="preserve">); </w:t>
+      </w:r>
+    </w:p>
+    <w:p>
+      <w:pPr>
+        <w:autoSpaceDE w:val="0"/>
+        <w:autoSpaceDN w:val="0"/>
+        <w:adjustRightInd w:val="0"/>
+        <w:rPr>
+          <w:rFonts w:ascii="Courier New" w:eastAsiaTheme="minorHAnsi" w:hAnsi="Courier New" w:cs="Courier New"/>
+          <w:color w:val="000000"/>
+          <w:sz w:val="22"/>
+          <w:szCs w:val="22"/>
+          <w:lang w:val="en-GB"/>
+        </w:rPr>
+      </w:pPr>
+      <w:r>
+        <w:rPr>
+          <w:rFonts w:ascii="Courier New" w:eastAsiaTheme="minorHAnsi" w:hAnsi="Courier New" w:cs="Courier New"/>
+          <w:color w:val="000000"/>
+          <w:sz w:val="22"/>
+          <w:szCs w:val="22"/>
+          <w:u w:val="single"/>
+          <w:lang w:val="en-GB"/>
+        </w:rPr>
+        <w:t>Illegal</w:t>
+      </w:r>
+      <w:r>
+        <w:rPr>
+          <w:rFonts w:ascii="Courier New" w:eastAsiaTheme="minorHAnsi" w:hAnsi="Courier New" w:cs="Courier New"/>
+          <w:color w:val="000000"/>
+          <w:sz w:val="22"/>
+          <w:szCs w:val="22"/>
+          <w:lang w:val="en-GB"/>
+        </w:rPr>
+        <w:t xml:space="preserve"> </w:t>
+      </w:r>
+      <w:r>
+        <w:rPr>
+          <w:rFonts w:ascii="Courier New" w:eastAsiaTheme="minorHAnsi" w:hAnsi="Courier New" w:cs="Courier New"/>
+          <w:color w:val="000000"/>
+          <w:sz w:val="22"/>
+          <w:szCs w:val="22"/>
+          <w:lang w:val="en-GB"/>
+        </w:rPr>
+        <w:t>–</w:t>
+      </w:r>
+      <w:r>
+        <w:rPr>
+          <w:rFonts w:ascii="Courier New" w:eastAsiaTheme="minorHAnsi" w:hAnsi="Courier New" w:cs="Courier New"/>
+          <w:color w:val="000000"/>
+          <w:sz w:val="22"/>
+          <w:szCs w:val="22"/>
+          <w:lang w:val="en-GB"/>
+        </w:rPr>
+        <w:t xml:space="preserve"> </w:t>
+      </w:r>
+      <w:r>
+        <w:rPr>
+          <w:rFonts w:ascii="Courier New" w:eastAsiaTheme="minorHAnsi" w:hAnsi="Courier New" w:cs="Courier New"/>
+          <w:color w:val="000000"/>
+          <w:sz w:val="22"/>
+          <w:szCs w:val="22"/>
+          <w:lang w:val="en-GB"/>
+        </w:rPr>
+        <w:t>this method is not defined for the Book class</w:t>
       </w:r>
     </w:p>
     <w:p>
@@ -6665,7 +8181,38 @@
           <w:sz w:val="22"/>
           <w:szCs w:val="22"/>
         </w:rPr>
-        <w:t xml:space="preserve">. Will an object of the class Novel have instance variable Title and Author? Explain your answer. Will the Novel class also have a method named </w:t>
+        <w:t xml:space="preserve">. Will an object of the class Novel have instance variable Title and Author? Explain your answer. </w:t>
+      </w:r>
+    </w:p>
+    <w:p>
+      <w:pPr>
+        <w:pStyle w:val="Default"/>
+        <w:ind w:left="360"/>
+      </w:pPr>
+      <w:r>
+        <w:t>Yes. All instance variables will be inherited by children of the Book class.</w:t>
+      </w:r>
+    </w:p>
+    <w:p>
+      <w:pPr>
+        <w:pStyle w:val="Default"/>
+      </w:pPr>
+    </w:p>
+    <w:p>
+      <w:pPr>
+        <w:pStyle w:val="Default"/>
+        <w:ind w:left="360"/>
+        <w:rPr>
+          <w:sz w:val="22"/>
+          <w:szCs w:val="22"/>
+        </w:rPr>
+      </w:pPr>
+      <w:r>
+        <w:rPr>
+          <w:sz w:val="22"/>
+          <w:szCs w:val="22"/>
+        </w:rPr>
+        <w:t xml:space="preserve">Will the Novel class also have a method named </w:t>
       </w:r>
       <w:proofErr w:type="spellStart"/>
       <w:r>
@@ -6683,6 +8230,63 @@
         </w:rPr>
         <w:t xml:space="preserve"> and if so, how may it differ between the Novel and Book classes. Explain your answer.</w:t>
       </w:r>
+    </w:p>
+    <w:p>
+      <w:pPr>
+        <w:pStyle w:val="Default"/>
+        <w:ind w:left="360"/>
+      </w:pPr>
+      <w:r>
+        <w:rPr>
+          <w:sz w:val="22"/>
+          <w:szCs w:val="22"/>
+        </w:rPr>
+        <w:t>Yes. All instance methods</w:t>
+      </w:r>
+      <w:r>
+        <w:t xml:space="preserve"> </w:t>
+      </w:r>
+      <w:r>
+        <w:t>will be inherited by children of the Book class.</w:t>
+      </w:r>
+      <w:r>
+        <w:t xml:space="preserve"> ‘</w:t>
+      </w:r>
+      <w:proofErr w:type="spellStart"/>
+      <w:proofErr w:type="gramStart"/>
+      <w:r>
+        <w:t>checkLoanStatus</w:t>
+      </w:r>
+      <w:proofErr w:type="spellEnd"/>
+      <w:proofErr w:type="gramEnd"/>
+      <w:r>
+        <w:t>’ may be overridden by the Novel class. In this case the Novel class’s ‘</w:t>
+      </w:r>
+      <w:proofErr w:type="spellStart"/>
+      <w:r>
+        <w:t>checkLoanStatus</w:t>
+      </w:r>
+      <w:proofErr w:type="spellEnd"/>
+      <w:r>
+        <w:t>’</w:t>
+      </w:r>
+      <w:r>
+        <w:t xml:space="preserve"> may produce a different result or have a different implementation than the one defined by Book. Different behaviour may be produced if ‘</w:t>
+      </w:r>
+      <w:proofErr w:type="spellStart"/>
+      <w:r>
+        <w:rPr>
+          <w:sz w:val="22"/>
+          <w:szCs w:val="22"/>
+        </w:rPr>
+        <w:t>checkLoanStatus</w:t>
+      </w:r>
+      <w:proofErr w:type="spellEnd"/>
+      <w:r>
+        <w:t>’ uses instance variables that Novel has changed.</w:t>
+      </w:r>
+      <w:bookmarkStart w:id="0" w:name="_GoBack"/>
+      <w:bookmarkEnd w:id="0"/>
     </w:p>
     <w:p>
       <w:pPr>
@@ -6973,7 +8577,16 @@
           <w:sz w:val="22"/>
           <w:szCs w:val="22"/>
         </w:rPr>
-        <w:t xml:space="preserve"> to implement a birthday and address book. Each entry in the book should contain a first name, a surname, a valid email address, and a birthday. A valid email address should have one or more letters or digits followed by </w:t>
+        <w:t xml:space="preserve"> to implement a birthday and address book. Each entry in the book should contain a first name, a surname, a </w:t>
+      </w:r>
+      <w:r>
+        <w:rPr>
+          <w:rFonts w:asciiTheme="minorHAnsi" w:hAnsiTheme="minorHAnsi" w:cs="Courier New"/>
+          <w:sz w:val="22"/>
+          <w:szCs w:val="22"/>
+        </w:rPr>
+        <w:lastRenderedPageBreak/>
+        <w:t xml:space="preserve">valid email address, and a birthday. A valid email address should have one or more letters or digits followed by </w:t>
       </w:r>
       <w:proofErr w:type="gramStart"/>
       <w:r>
@@ -7106,7 +8719,7 @@
     </w:p>
     <w:p/>
     <w:sectPr>
-      <w:headerReference w:type="default" r:id="rId8"/>
+      <w:headerReference w:type="default" r:id="rId9"/>
       <w:pgSz w:w="11906" w:h="16838" w:code="9"/>
       <w:pgMar w:top="862" w:right="737" w:bottom="862" w:left="964" w:header="709" w:footer="709" w:gutter="0"/>
       <w:cols w:space="720"/>
@@ -7116,7 +8729,7 @@
 </file>
 
 <file path=word/endnotes.xml><?xml version="1.0" encoding="utf-8"?>
-<w:endnotes xmlns:ve="http://schemas.openxmlformats.org/markup-compatibility/2006" xmlns:o="urn:schemas-microsoft-com:office:office" xmlns:r="http://schemas.openxmlformats.org/officeDocument/2006/relationships" xmlns:m="http://schemas.openxmlformats.org/officeDocument/2006/math" xmlns:v="urn:schemas-microsoft-com:vml" xmlns:wp="http://schemas.openxmlformats.org/drawingml/2006/wordprocessingDrawing" xmlns:w10="urn:schemas-microsoft-com:office:word" xmlns:w="http://schemas.openxmlformats.org/wordprocessingml/2006/main" xmlns:wne="http://schemas.microsoft.com/office/word/2006/wordml">
+<w:endnotes xmlns:wpc="http://schemas.microsoft.com/office/word/2010/wordprocessingCanvas" xmlns:mc="http://schemas.openxmlformats.org/markup-compatibility/2006" xmlns:o="urn:schemas-microsoft-com:office:office" xmlns:r="http://schemas.openxmlformats.org/officeDocument/2006/relationships" xmlns:m="http://schemas.openxmlformats.org/officeDocument/2006/math" xmlns:v="urn:schemas-microsoft-com:vml" xmlns:wp14="http://schemas.microsoft.com/office/word/2010/wordprocessingDrawing" xmlns:wp="http://schemas.openxmlformats.org/drawingml/2006/wordprocessingDrawing" xmlns:w10="urn:schemas-microsoft-com:office:word" xmlns:w="http://schemas.openxmlformats.org/wordprocessingml/2006/main" xmlns:w14="http://schemas.microsoft.com/office/word/2010/wordml" xmlns:wpg="http://schemas.microsoft.com/office/word/2010/wordprocessingGroup" xmlns:wpi="http://schemas.microsoft.com/office/word/2010/wordprocessingInk" xmlns:wne="http://schemas.microsoft.com/office/word/2006/wordml" xmlns:wps="http://schemas.microsoft.com/office/word/2010/wordprocessingShape" mc:Ignorable="w14 wp14">
   <w:endnote w:type="separator" w:id="-1">
     <w:p>
       <w:r>
@@ -7135,7 +8748,7 @@
 </file>
 
 <file path=word/footnotes.xml><?xml version="1.0" encoding="utf-8"?>
-<w:footnotes xmlns:ve="http://schemas.openxmlformats.org/markup-compatibility/2006" xmlns:o="urn:schemas-microsoft-com:office:office" xmlns:r="http://schemas.openxmlformats.org/officeDocument/2006/relationships" xmlns:m="http://schemas.openxmlformats.org/officeDocument/2006/math" xmlns:v="urn:schemas-microsoft-com:vml" xmlns:wp="http://schemas.openxmlformats.org/drawingml/2006/wordprocessingDrawing" xmlns:w10="urn:schemas-microsoft-com:office:word" xmlns:w="http://schemas.openxmlformats.org/wordprocessingml/2006/main" xmlns:wne="http://schemas.microsoft.com/office/word/2006/wordml">
+<w:footnotes xmlns:wpc="http://schemas.microsoft.com/office/word/2010/wordprocessingCanvas" xmlns:mc="http://schemas.openxmlformats.org/markup-compatibility/2006" xmlns:o="urn:schemas-microsoft-com:office:office" xmlns:r="http://schemas.openxmlformats.org/officeDocument/2006/relationships" xmlns:m="http://schemas.openxmlformats.org/officeDocument/2006/math" xmlns:v="urn:schemas-microsoft-com:vml" xmlns:wp14="http://schemas.microsoft.com/office/word/2010/wordprocessingDrawing" xmlns:wp="http://schemas.openxmlformats.org/drawingml/2006/wordprocessingDrawing" xmlns:w10="urn:schemas-microsoft-com:office:word" xmlns:w="http://schemas.openxmlformats.org/wordprocessingml/2006/main" xmlns:w14="http://schemas.microsoft.com/office/word/2010/wordml" xmlns:wpg="http://schemas.microsoft.com/office/word/2010/wordprocessingGroup" xmlns:wpi="http://schemas.microsoft.com/office/word/2010/wordprocessingInk" xmlns:wne="http://schemas.microsoft.com/office/word/2006/wordml" xmlns:wps="http://schemas.microsoft.com/office/word/2010/wordprocessingShape" mc:Ignorable="w14 wp14">
   <w:footnote w:type="separator" w:id="-1">
     <w:p>
       <w:r>
@@ -7154,7 +8767,7 @@
 </file>
 
 <file path=word/header1.xml><?xml version="1.0" encoding="utf-8"?>
-<w:hdr xmlns:ve="http://schemas.openxmlformats.org/markup-compatibility/2006" xmlns:o="urn:schemas-microsoft-com:office:office" xmlns:r="http://schemas.openxmlformats.org/officeDocument/2006/relationships" xmlns:m="http://schemas.openxmlformats.org/officeDocument/2006/math" xmlns:v="urn:schemas-microsoft-com:vml" xmlns:wp="http://schemas.openxmlformats.org/drawingml/2006/wordprocessingDrawing" xmlns:w10="urn:schemas-microsoft-com:office:word" xmlns:w="http://schemas.openxmlformats.org/wordprocessingml/2006/main" xmlns:wne="http://schemas.microsoft.com/office/word/2006/wordml">
+<w:hdr xmlns:wpc="http://schemas.microsoft.com/office/word/2010/wordprocessingCanvas" xmlns:mc="http://schemas.openxmlformats.org/markup-compatibility/2006" xmlns:o="urn:schemas-microsoft-com:office:office" xmlns:r="http://schemas.openxmlformats.org/officeDocument/2006/relationships" xmlns:m="http://schemas.openxmlformats.org/officeDocument/2006/math" xmlns:v="urn:schemas-microsoft-com:vml" xmlns:wp14="http://schemas.microsoft.com/office/word/2010/wordprocessingDrawing" xmlns:wp="http://schemas.openxmlformats.org/drawingml/2006/wordprocessingDrawing" xmlns:w10="urn:schemas-microsoft-com:office:word" xmlns:w="http://schemas.openxmlformats.org/wordprocessingml/2006/main" xmlns:w14="http://schemas.microsoft.com/office/word/2010/wordml" xmlns:wpg="http://schemas.microsoft.com/office/word/2010/wordprocessingGroup" xmlns:wpi="http://schemas.microsoft.com/office/word/2010/wordprocessingInk" xmlns:wne="http://schemas.microsoft.com/office/word/2006/wordml" xmlns:wps="http://schemas.microsoft.com/office/word/2010/wordprocessingShape" mc:Ignorable="w14 wp14">
   <w:p>
     <w:pPr>
       <w:pStyle w:val="Heading1"/>
@@ -7175,7 +8788,7 @@
 </file>
 
 <file path=word/header2.xml><?xml version="1.0" encoding="utf-8"?>
-<w:hdr xmlns:ve="http://schemas.openxmlformats.org/markup-compatibility/2006" xmlns:o="urn:schemas-microsoft-com:office:office" xmlns:r="http://schemas.openxmlformats.org/officeDocument/2006/relationships" xmlns:m="http://schemas.openxmlformats.org/officeDocument/2006/math" xmlns:v="urn:schemas-microsoft-com:vml" xmlns:wp="http://schemas.openxmlformats.org/drawingml/2006/wordprocessingDrawing" xmlns:w10="urn:schemas-microsoft-com:office:word" xmlns:w="http://schemas.openxmlformats.org/wordprocessingml/2006/main" xmlns:wne="http://schemas.microsoft.com/office/word/2006/wordml">
+<w:hdr xmlns:wpc="http://schemas.microsoft.com/office/word/2010/wordprocessingCanvas" xmlns:mc="http://schemas.openxmlformats.org/markup-compatibility/2006" xmlns:o="urn:schemas-microsoft-com:office:office" xmlns:r="http://schemas.openxmlformats.org/officeDocument/2006/relationships" xmlns:m="http://schemas.openxmlformats.org/officeDocument/2006/math" xmlns:v="urn:schemas-microsoft-com:vml" xmlns:wp14="http://schemas.microsoft.com/office/word/2010/wordprocessingDrawing" xmlns:wp="http://schemas.openxmlformats.org/drawingml/2006/wordprocessingDrawing" xmlns:w10="urn:schemas-microsoft-com:office:word" xmlns:w="http://schemas.openxmlformats.org/wordprocessingml/2006/main" xmlns:w14="http://schemas.microsoft.com/office/word/2010/wordml" xmlns:wpg="http://schemas.microsoft.com/office/word/2010/wordprocessingGroup" xmlns:wpi="http://schemas.microsoft.com/office/word/2010/wordprocessingInk" xmlns:wne="http://schemas.microsoft.com/office/word/2006/wordml" xmlns:wps="http://schemas.microsoft.com/office/word/2010/wordprocessingShape" mc:Ignorable="w14 wp14">
   <w:p>
     <w:pPr>
       <w:pStyle w:val="Heading1"/>
@@ -7259,7 +8872,7 @@
 </file>
 
 <file path=word/numbering.xml><?xml version="1.0" encoding="utf-8"?>
-<w:numbering xmlns:ve="http://schemas.openxmlformats.org/markup-compatibility/2006" xmlns:o="urn:schemas-microsoft-com:office:office" xmlns:r="http://schemas.openxmlformats.org/officeDocument/2006/relationships" xmlns:m="http://schemas.openxmlformats.org/officeDocument/2006/math" xmlns:v="urn:schemas-microsoft-com:vml" xmlns:wp="http://schemas.openxmlformats.org/drawingml/2006/wordprocessingDrawing" xmlns:w10="urn:schemas-microsoft-com:office:word" xmlns:w="http://schemas.openxmlformats.org/wordprocessingml/2006/main" xmlns:wne="http://schemas.microsoft.com/office/word/2006/wordml">
+<w:numbering xmlns:wpc="http://schemas.microsoft.com/office/word/2010/wordprocessingCanvas" xmlns:mc="http://schemas.openxmlformats.org/markup-compatibility/2006" xmlns:o="urn:schemas-microsoft-com:office:office" xmlns:r="http://schemas.openxmlformats.org/officeDocument/2006/relationships" xmlns:m="http://schemas.openxmlformats.org/officeDocument/2006/math" xmlns:v="urn:schemas-microsoft-com:vml" xmlns:wp14="http://schemas.microsoft.com/office/word/2010/wordprocessingDrawing" xmlns:wp="http://schemas.openxmlformats.org/drawingml/2006/wordprocessingDrawing" xmlns:w10="urn:schemas-microsoft-com:office:word" xmlns:w="http://schemas.openxmlformats.org/wordprocessingml/2006/main" xmlns:w14="http://schemas.microsoft.com/office/word/2010/wordml" xmlns:wpg="http://schemas.microsoft.com/office/word/2010/wordprocessingGroup" xmlns:wpi="http://schemas.microsoft.com/office/word/2010/wordprocessingInk" xmlns:wne="http://schemas.microsoft.com/office/word/2006/wordml" xmlns:wps="http://schemas.microsoft.com/office/word/2010/wordprocessingShape" mc:Ignorable="w14 wp14">
   <w:abstractNum w:abstractNumId="0">
     <w:nsid w:val="051D64B7"/>
     <w:multiLevelType w:val="hybridMultilevel"/>
@@ -7350,6 +8963,95 @@
     </w:lvl>
   </w:abstractNum>
   <w:abstractNum w:abstractNumId="1">
+    <w:nsid w:val="0726795B"/>
+    <w:multiLevelType w:val="hybridMultilevel"/>
+    <w:tmpl w:val="23B40350"/>
+    <w:lvl w:ilvl="0" w:tplc="08090019">
+      <w:start w:val="1"/>
+      <w:numFmt w:val="lowerLetter"/>
+      <w:lvlText w:val="%1."/>
+      <w:lvlJc w:val="left"/>
+      <w:pPr>
+        <w:ind w:left="720" w:hanging="360"/>
+      </w:pPr>
+      <w:rPr>
+        <w:rFonts w:hint="default"/>
+      </w:rPr>
+    </w:lvl>
+    <w:lvl w:ilvl="1" w:tplc="08090019">
+      <w:start w:val="1"/>
+      <w:numFmt w:val="lowerLetter"/>
+      <w:lvlText w:val="%2."/>
+      <w:lvlJc w:val="left"/>
+      <w:pPr>
+        <w:ind w:left="1440" w:hanging="360"/>
+      </w:pPr>
+    </w:lvl>
+    <w:lvl w:ilvl="2" w:tplc="0809001B" w:tentative="1">
+      <w:start w:val="1"/>
+      <w:numFmt w:val="lowerRoman"/>
+      <w:lvlText w:val="%3."/>
+      <w:lvlJc w:val="right"/>
+      <w:pPr>
+        <w:ind w:left="2160" w:hanging="180"/>
+      </w:pPr>
+    </w:lvl>
+    <w:lvl w:ilvl="3" w:tplc="0809000F" w:tentative="1">
+      <w:start w:val="1"/>
+      <w:numFmt w:val="decimal"/>
+      <w:lvlText w:val="%4."/>
+      <w:lvlJc w:val="left"/>
+      <w:pPr>
+        <w:ind w:left="2880" w:hanging="360"/>
+      </w:pPr>
+    </w:lvl>
+    <w:lvl w:ilvl="4" w:tplc="08090019" w:tentative="1">
+      <w:start w:val="1"/>
+      <w:numFmt w:val="lowerLetter"/>
+      <w:lvlText w:val="%5."/>
+      <w:lvlJc w:val="left"/>
+      <w:pPr>
+        <w:ind w:left="3600" w:hanging="360"/>
+      </w:pPr>
+    </w:lvl>
+    <w:lvl w:ilvl="5" w:tplc="0809001B" w:tentative="1">
+      <w:start w:val="1"/>
+      <w:numFmt w:val="lowerRoman"/>
+      <w:lvlText w:val="%6."/>
+      <w:lvlJc w:val="right"/>
+      <w:pPr>
+        <w:ind w:left="4320" w:hanging="180"/>
+      </w:pPr>
+    </w:lvl>
+    <w:lvl w:ilvl="6" w:tplc="0809000F" w:tentative="1">
+      <w:start w:val="1"/>
+      <w:numFmt w:val="decimal"/>
+      <w:lvlText w:val="%7."/>
+      <w:lvlJc w:val="left"/>
+      <w:pPr>
+        <w:ind w:left="5040" w:hanging="360"/>
+      </w:pPr>
+    </w:lvl>
+    <w:lvl w:ilvl="7" w:tplc="08090019" w:tentative="1">
+      <w:start w:val="1"/>
+      <w:numFmt w:val="lowerLetter"/>
+      <w:lvlText w:val="%8."/>
+      <w:lvlJc w:val="left"/>
+      <w:pPr>
+        <w:ind w:left="5760" w:hanging="360"/>
+      </w:pPr>
+    </w:lvl>
+    <w:lvl w:ilvl="8" w:tplc="0809001B" w:tentative="1">
+      <w:start w:val="1"/>
+      <w:numFmt w:val="lowerRoman"/>
+      <w:lvlText w:val="%9."/>
+      <w:lvlJc w:val="right"/>
+      <w:pPr>
+        <w:ind w:left="6480" w:hanging="180"/>
+      </w:pPr>
+    </w:lvl>
+  </w:abstractNum>
+  <w:abstractNum w:abstractNumId="2">
     <w:nsid w:val="140D74E0"/>
     <w:multiLevelType w:val="hybridMultilevel"/>
     <w:tmpl w:val="6922B674"/>
@@ -7438,7 +9140,7 @@
       </w:pPr>
     </w:lvl>
   </w:abstractNum>
-  <w:abstractNum w:abstractNumId="2">
+  <w:abstractNum w:abstractNumId="3">
     <w:nsid w:val="34FD01A9"/>
     <w:multiLevelType w:val="hybridMultilevel"/>
     <w:tmpl w:val="DF06A732"/>
@@ -7524,7 +9226,7 @@
       </w:pPr>
     </w:lvl>
   </w:abstractNum>
-  <w:abstractNum w:abstractNumId="3">
+  <w:abstractNum w:abstractNumId="4">
     <w:nsid w:val="59D16B14"/>
     <w:multiLevelType w:val="hybridMultilevel"/>
     <w:tmpl w:val="5FD4D32A"/>
@@ -7637,7 +9339,7 @@
       </w:rPr>
     </w:lvl>
   </w:abstractNum>
-  <w:abstractNum w:abstractNumId="4">
+  <w:abstractNum w:abstractNumId="5">
     <w:nsid w:val="6363163D"/>
     <w:multiLevelType w:val="hybridMultilevel"/>
     <w:tmpl w:val="F2983FE6"/>
@@ -7754,7 +9456,7 @@
       </w:pPr>
     </w:lvl>
   </w:abstractNum>
-  <w:abstractNum w:abstractNumId="5">
+  <w:abstractNum w:abstractNumId="6">
     <w:nsid w:val="67B308B6"/>
     <w:multiLevelType w:val="hybridMultilevel"/>
     <w:tmpl w:val="889A1AC0"/>
@@ -7840,7 +9542,7 @@
       </w:pPr>
     </w:lvl>
   </w:abstractNum>
-  <w:abstractNum w:abstractNumId="6">
+  <w:abstractNum w:abstractNumId="7">
     <w:nsid w:val="73B95715"/>
     <w:multiLevelType w:val="hybridMultilevel"/>
     <w:tmpl w:val="9A123206"/>
@@ -7934,7 +9636,7 @@
       </w:pPr>
     </w:lvl>
   </w:abstractNum>
-  <w:abstractNum w:abstractNumId="7">
+  <w:abstractNum w:abstractNumId="8">
     <w:nsid w:val="7BEF4F20"/>
     <w:multiLevelType w:val="hybridMultilevel"/>
     <w:tmpl w:val="9A123206"/>
@@ -8029,25 +9731,25 @@
     </w:lvl>
   </w:abstractNum>
   <w:num w:numId="1">
+    <w:abstractNumId w:val="5"/>
+  </w:num>
+  <w:num w:numId="2">
+    <w:abstractNumId w:val="2"/>
+  </w:num>
+  <w:num w:numId="3">
     <w:abstractNumId w:val="4"/>
   </w:num>
-  <w:num w:numId="2">
-    <w:abstractNumId w:val="1"/>
+  <w:num w:numId="4">
+    <w:abstractNumId w:val="8"/>
   </w:num>
-  <w:num w:numId="3">
-    <w:abstractNumId w:val="3"/>
-  </w:num>
-  <w:num w:numId="4">
+  <w:num w:numId="5">
     <w:abstractNumId w:val="7"/>
   </w:num>
-  <w:num w:numId="5">
+  <w:num w:numId="6">
     <w:abstractNumId w:val="6"/>
   </w:num>
-  <w:num w:numId="6">
-    <w:abstractNumId w:val="5"/>
-  </w:num>
   <w:num w:numId="7">
-    <w:abstractNumId w:val="7"/>
+    <w:abstractNumId w:val="8"/>
     <w:lvlOverride w:ilvl="0">
       <w:startOverride w:val="1"/>
     </w:lvlOverride>
@@ -8077,16 +9779,19 @@
     </w:lvlOverride>
   </w:num>
   <w:num w:numId="8">
-    <w:abstractNumId w:val="2"/>
+    <w:abstractNumId w:val="3"/>
   </w:num>
   <w:num w:numId="9">
     <w:abstractNumId w:val="0"/>
+  </w:num>
+  <w:num w:numId="10">
+    <w:abstractNumId w:val="1"/>
   </w:num>
 </w:numbering>
 </file>
 
 <file path=word/styles.xml><?xml version="1.0" encoding="utf-8"?>
-<w:styles xmlns:r="http://schemas.openxmlformats.org/officeDocument/2006/relationships" xmlns:w="http://schemas.openxmlformats.org/wordprocessingml/2006/main">
+<w:styles xmlns:mc="http://schemas.openxmlformats.org/markup-compatibility/2006" xmlns:r="http://schemas.openxmlformats.org/officeDocument/2006/relationships" xmlns:w="http://schemas.openxmlformats.org/wordprocessingml/2006/main" xmlns:w14="http://schemas.microsoft.com/office/word/2010/wordml" mc:Ignorable="w14">
   <w:docDefaults>
     <w:rPrDefault>
       <w:rPr>
@@ -8286,7 +9991,6 @@
     <w:uiPriority w:val="99"/>
     <w:semiHidden/>
     <w:unhideWhenUsed/>
-    <w:qFormat/>
     <w:tblPr>
       <w:tblInd w:w="0" w:type="dxa"/>
       <w:tblCellMar>
@@ -9167,7 +10871,7 @@
   <a:extraClrSchemeLst/>
   <a:extLst>
     <a:ext uri="{05A4C25C-085E-4340-85A3-A5531E510DB2}">
-      <thm15:themeFamily xmlns="" xmlns:thm15="http://schemas.microsoft.com/office/thememl/2012/main" name="Office Theme" id="{62F939B6-93AF-4DB8-9C6B-D6C7DFDC589F}" vid="{4A3C46E8-61CC-4603-A589-7422A47A8E4A}"/>
+      <thm15:themeFamily xmlns:thm15="http://schemas.microsoft.com/office/thememl/2012/main" xmlns="" name="Office Theme" id="{62F939B6-93AF-4DB8-9C6B-D6C7DFDC589F}" vid="{4A3C46E8-61CC-4603-A589-7422A47A8E4A}"/>
     </a:ext>
   </a:extLst>
 </a:theme>

</xml_diff>